<commit_message>
SRS - Seulgi Part Done (1.1, 1.2, 2.1.2, 2.1.3)
</commit_message>
<xml_diff>
--- a/Winter2026-Team06_PRJ566_NBB_SRS_W26_WK03.docx
+++ b/Winter2026-Team06_PRJ566_NBB_SRS_W26_WK03.docx
@@ -1194,7 +1194,7 @@
       <w:bookmarkEnd w:id="1"/>
       <w:sdt>
         <w:sdtPr>
-          <w:id w:val="1921205792"/>
+          <w:id w:val="-1894582488"/>
           <w:tag w:val="goog_rdk_0"/>
         </w:sdtPr>
         <w:sdtContent>
@@ -1440,7 +1440,7 @@
     </w:p>
     <w:sdt>
       <w:sdtPr>
-        <w:id w:val="174964580"/>
+        <w:id w:val="-472264429"/>
         <w:docPartObj>
           <w:docPartGallery w:val="Table of Contents"/>
           <w:docPartUnique w:val="1"/>
@@ -1449,26 +1449,14 @@
       <w:sdtContent>
         <w:p>
           <w:pPr>
-            <w:keepNext w:val="0"/>
-            <w:keepLines w:val="0"/>
-            <w:pageBreakBefore w:val="0"/>
-            <w:widowControl w:val="1"/>
-            <w:pBdr>
-              <w:top w:space="0" w:sz="0" w:val="nil"/>
-              <w:left w:space="0" w:sz="0" w:val="nil"/>
-              <w:bottom w:space="0" w:sz="0" w:val="nil"/>
-              <w:right w:space="0" w:sz="0" w:val="nil"/>
-              <w:between w:space="0" w:sz="0" w:val="nil"/>
-            </w:pBdr>
-            <w:shd w:fill="auto" w:val="clear"/>
+            <w:widowControl w:val="0"/>
             <w:tabs>
-              <w:tab w:val="right" w:leader="dot" w:pos="9350"/>
+              <w:tab w:val="right" w:leader="dot" w:pos="12000"/>
             </w:tabs>
-            <w:spacing w:after="360" w:before="360" w:line="259" w:lineRule="auto"/>
-            <w:ind w:left="0" w:right="0" w:firstLine="0"/>
-            <w:jc w:val="left"/>
+            <w:spacing w:after="0" w:before="60" w:line="240" w:lineRule="auto"/>
+            <w:ind w:left="360" w:firstLine="0"/>
             <w:rPr>
-              <w:rFonts w:ascii="Calibri" w:cs="Calibri" w:eastAsia="Calibri" w:hAnsi="Calibri"/>
+              <w:rFonts w:ascii="Arial" w:cs="Arial" w:eastAsia="Arial" w:hAnsi="Arial"/>
               <w:b w:val="0"/>
               <w:bCs w:val="0"/>
               <w:i w:val="0"/>
@@ -1476,8 +1464,8 @@
               <w:smallCaps w:val="0"/>
               <w:strike w:val="0"/>
               <w:color w:val="000000"/>
-              <w:sz w:val="24"/>
-              <w:szCs w:val="24"/>
+              <w:sz w:val="22"/>
+              <w:szCs w:val="22"/>
               <w:u w:val="none"/>
               <w:shd w:fill="auto" w:val="clear"/>
               <w:vertAlign w:val="baseline"/>
@@ -1488,71 +1476,6 @@
             <w:instrText xml:space="preserve"> TOC \h \u \z \t "Heading 1,2,Heading 2,3,Heading 3,4,Heading 4,5,"</w:instrText>
             <w:fldChar w:fldCharType="separate"/>
           </w:r>
-          <w:hyperlink w:anchor="_heading=h.lo4y0l7q8vdc">
-            <w:r>
-              <w:rPr>
-                <w:rFonts w:ascii="Calibri" w:cs="Calibri" w:eastAsia="Calibri" w:hAnsi="Calibri"/>
-                <w:b w:val="1"/>
-                <w:bCs w:val="1"/>
-                <w:i w:val="0"/>
-                <w:iCs w:val="0"/>
-                <w:smallCaps w:val="1"/>
-                <w:strike w:val="0"/>
-                <w:color w:val="000000"/>
-                <w:sz w:val="22"/>
-                <w:szCs w:val="22"/>
-                <w:u w:val="single"/>
-                <w:shd w:fill="auto" w:val="clear"/>
-                <w:vertAlign w:val="baseline"/>
-                <w:rtl w:val="0"/>
-              </w:rPr>
-              <w:t xml:space="preserve">Executive Summary</w:t>
-              <w:tab/>
-              <w:t xml:space="preserve">1</w:t>
-            </w:r>
-          </w:hyperlink>
-          <w:r>
-            <w:rPr>
-              <w:rtl w:val="0"/>
-            </w:rPr>
-          </w:r>
-        </w:p>
-        <w:p>
-          <w:pPr>
-            <w:keepNext w:val="0"/>
-            <w:keepLines w:val="0"/>
-            <w:pageBreakBefore w:val="0"/>
-            <w:widowControl w:val="1"/>
-            <w:pBdr>
-              <w:top w:space="0" w:sz="0" w:val="nil"/>
-              <w:left w:space="0" w:sz="0" w:val="nil"/>
-              <w:bottom w:space="0" w:sz="0" w:val="nil"/>
-              <w:right w:space="0" w:sz="0" w:val="nil"/>
-              <w:between w:space="0" w:sz="0" w:val="nil"/>
-            </w:pBdr>
-            <w:shd w:fill="auto" w:val="clear"/>
-            <w:tabs>
-              <w:tab w:val="right" w:leader="dot" w:pos="9350"/>
-            </w:tabs>
-            <w:spacing w:after="0" w:before="0" w:line="259" w:lineRule="auto"/>
-            <w:ind w:left="0" w:right="0" w:firstLine="0"/>
-            <w:jc w:val="left"/>
-            <w:rPr>
-              <w:rFonts w:ascii="Calibri" w:cs="Calibri" w:eastAsia="Calibri" w:hAnsi="Calibri"/>
-              <w:b w:val="0"/>
-              <w:bCs w:val="0"/>
-              <w:i w:val="0"/>
-              <w:iCs w:val="0"/>
-              <w:smallCaps w:val="0"/>
-              <w:strike w:val="0"/>
-              <w:color w:val="000000"/>
-              <w:sz w:val="24"/>
-              <w:szCs w:val="24"/>
-              <w:u w:val="none"/>
-              <w:shd w:fill="auto" w:val="clear"/>
-              <w:vertAlign w:val="baseline"/>
-            </w:rPr>
-          </w:pPr>
           <w:hyperlink w:anchor="_heading=h.x0ozvukmb99h">
             <w:r>
               <w:rPr>
@@ -1584,26 +1507,14 @@
         </w:p>
         <w:p>
           <w:pPr>
-            <w:keepNext w:val="0"/>
-            <w:keepLines w:val="0"/>
-            <w:pageBreakBefore w:val="0"/>
-            <w:widowControl w:val="1"/>
-            <w:pBdr>
-              <w:top w:space="0" w:sz="0" w:val="nil"/>
-              <w:left w:space="0" w:sz="0" w:val="nil"/>
-              <w:bottom w:space="0" w:sz="0" w:val="nil"/>
-              <w:right w:space="0" w:sz="0" w:val="nil"/>
-              <w:between w:space="0" w:sz="0" w:val="nil"/>
-            </w:pBdr>
-            <w:shd w:fill="auto" w:val="clear"/>
+            <w:widowControl w:val="0"/>
             <w:tabs>
-              <w:tab w:val="right" w:leader="dot" w:pos="9350"/>
+              <w:tab w:val="right" w:leader="dot" w:pos="12000"/>
             </w:tabs>
-            <w:spacing w:after="0" w:before="0" w:line="259" w:lineRule="auto"/>
-            <w:ind w:left="0" w:right="0" w:firstLine="0"/>
-            <w:jc w:val="left"/>
+            <w:spacing w:after="0" w:before="60" w:line="240" w:lineRule="auto"/>
+            <w:ind w:left="360" w:firstLine="0"/>
             <w:rPr>
-              <w:rFonts w:ascii="Calibri" w:cs="Calibri" w:eastAsia="Calibri" w:hAnsi="Calibri"/>
+              <w:rFonts w:ascii="Arial" w:cs="Arial" w:eastAsia="Arial" w:hAnsi="Arial"/>
               <w:b w:val="0"/>
               <w:bCs w:val="0"/>
               <w:i w:val="0"/>
@@ -1611,8 +1522,8 @@
               <w:smallCaps w:val="0"/>
               <w:strike w:val="0"/>
               <w:color w:val="000000"/>
-              <w:sz w:val="24"/>
-              <w:szCs w:val="24"/>
+              <w:sz w:val="22"/>
+              <w:szCs w:val="22"/>
               <w:u w:val="none"/>
               <w:shd w:fill="auto" w:val="clear"/>
               <w:vertAlign w:val="baseline"/>
@@ -1649,26 +1560,14 @@
         </w:p>
         <w:p>
           <w:pPr>
-            <w:keepNext w:val="0"/>
-            <w:keepLines w:val="0"/>
-            <w:pageBreakBefore w:val="0"/>
-            <w:widowControl w:val="1"/>
-            <w:pBdr>
-              <w:top w:space="0" w:sz="0" w:val="nil"/>
-              <w:left w:space="0" w:sz="0" w:val="nil"/>
-              <w:bottom w:space="0" w:sz="0" w:val="nil"/>
-              <w:right w:space="0" w:sz="0" w:val="nil"/>
-              <w:between w:space="0" w:sz="0" w:val="nil"/>
-            </w:pBdr>
-            <w:shd w:fill="auto" w:val="clear"/>
+            <w:widowControl w:val="0"/>
             <w:tabs>
-              <w:tab w:val="right" w:leader="dot" w:pos="9350"/>
+              <w:tab w:val="right" w:leader="dot" w:pos="12000"/>
             </w:tabs>
-            <w:spacing w:after="0" w:before="0" w:line="259" w:lineRule="auto"/>
-            <w:ind w:left="0" w:right="0" w:firstLine="0"/>
-            <w:jc w:val="left"/>
+            <w:spacing w:after="0" w:before="60" w:line="240" w:lineRule="auto"/>
+            <w:ind w:left="720" w:firstLine="0"/>
             <w:rPr>
-              <w:rFonts w:ascii="Calibri" w:cs="Calibri" w:eastAsia="Calibri" w:hAnsi="Calibri"/>
+              <w:rFonts w:ascii="Arial" w:cs="Arial" w:eastAsia="Arial" w:hAnsi="Arial"/>
               <w:b w:val="0"/>
               <w:bCs w:val="0"/>
               <w:i w:val="0"/>
@@ -1676,8 +1575,8 @@
               <w:smallCaps w:val="0"/>
               <w:strike w:val="0"/>
               <w:color w:val="000000"/>
-              <w:sz w:val="24"/>
-              <w:szCs w:val="24"/>
+              <w:sz w:val="22"/>
+              <w:szCs w:val="22"/>
               <w:u w:val="none"/>
               <w:shd w:fill="auto" w:val="clear"/>
               <w:vertAlign w:val="baseline"/>
@@ -1714,26 +1613,14 @@
         </w:p>
         <w:p>
           <w:pPr>
-            <w:keepNext w:val="0"/>
-            <w:keepLines w:val="0"/>
-            <w:pageBreakBefore w:val="0"/>
-            <w:widowControl w:val="1"/>
-            <w:pBdr>
-              <w:top w:space="0" w:sz="0" w:val="nil"/>
-              <w:left w:space="0" w:sz="0" w:val="nil"/>
-              <w:bottom w:space="0" w:sz="0" w:val="nil"/>
-              <w:right w:space="0" w:sz="0" w:val="nil"/>
-              <w:between w:space="0" w:sz="0" w:val="nil"/>
-            </w:pBdr>
-            <w:shd w:fill="auto" w:val="clear"/>
+            <w:widowControl w:val="0"/>
             <w:tabs>
-              <w:tab w:val="right" w:leader="dot" w:pos="9350"/>
+              <w:tab w:val="right" w:leader="dot" w:pos="12000"/>
             </w:tabs>
-            <w:spacing w:after="0" w:before="0" w:line="259" w:lineRule="auto"/>
-            <w:ind w:left="0" w:right="0" w:firstLine="0"/>
-            <w:jc w:val="left"/>
+            <w:spacing w:after="0" w:before="60" w:line="240" w:lineRule="auto"/>
+            <w:ind w:left="720" w:firstLine="0"/>
             <w:rPr>
-              <w:rFonts w:ascii="Calibri" w:cs="Calibri" w:eastAsia="Calibri" w:hAnsi="Calibri"/>
+              <w:rFonts w:ascii="Arial" w:cs="Arial" w:eastAsia="Arial" w:hAnsi="Arial"/>
               <w:b w:val="0"/>
               <w:bCs w:val="0"/>
               <w:i w:val="0"/>
@@ -1741,8 +1628,8 @@
               <w:smallCaps w:val="0"/>
               <w:strike w:val="0"/>
               <w:color w:val="000000"/>
-              <w:sz w:val="24"/>
-              <w:szCs w:val="24"/>
+              <w:sz w:val="22"/>
+              <w:szCs w:val="22"/>
               <w:u w:val="none"/>
               <w:shd w:fill="auto" w:val="clear"/>
               <w:vertAlign w:val="baseline"/>
@@ -1779,26 +1666,14 @@
         </w:p>
         <w:p>
           <w:pPr>
-            <w:keepNext w:val="0"/>
-            <w:keepLines w:val="0"/>
-            <w:pageBreakBefore w:val="0"/>
-            <w:widowControl w:val="1"/>
-            <w:pBdr>
-              <w:top w:space="0" w:sz="0" w:val="nil"/>
-              <w:left w:space="0" w:sz="0" w:val="nil"/>
-              <w:bottom w:space="0" w:sz="0" w:val="nil"/>
-              <w:right w:space="0" w:sz="0" w:val="nil"/>
-              <w:between w:space="0" w:sz="0" w:val="nil"/>
-            </w:pBdr>
-            <w:shd w:fill="auto" w:val="clear"/>
+            <w:widowControl w:val="0"/>
             <w:tabs>
-              <w:tab w:val="right" w:leader="dot" w:pos="9350"/>
+              <w:tab w:val="right" w:leader="dot" w:pos="12000"/>
             </w:tabs>
-            <w:spacing w:after="0" w:before="0" w:line="259" w:lineRule="auto"/>
-            <w:ind w:left="0" w:right="0" w:firstLine="0"/>
-            <w:jc w:val="left"/>
+            <w:spacing w:after="0" w:before="60" w:line="240" w:lineRule="auto"/>
+            <w:ind w:left="360" w:firstLine="0"/>
             <w:rPr>
-              <w:rFonts w:ascii="Calibri" w:cs="Calibri" w:eastAsia="Calibri" w:hAnsi="Calibri"/>
+              <w:rFonts w:ascii="Arial" w:cs="Arial" w:eastAsia="Arial" w:hAnsi="Arial"/>
               <w:b w:val="0"/>
               <w:bCs w:val="0"/>
               <w:i w:val="0"/>
@@ -1806,8 +1681,8 @@
               <w:smallCaps w:val="0"/>
               <w:strike w:val="0"/>
               <w:color w:val="000000"/>
-              <w:sz w:val="24"/>
-              <w:szCs w:val="24"/>
+              <w:sz w:val="22"/>
+              <w:szCs w:val="22"/>
               <w:u w:val="none"/>
               <w:shd w:fill="auto" w:val="clear"/>
               <w:vertAlign w:val="baseline"/>
@@ -1844,26 +1719,14 @@
         </w:p>
         <w:p>
           <w:pPr>
-            <w:keepNext w:val="0"/>
-            <w:keepLines w:val="0"/>
-            <w:pageBreakBefore w:val="0"/>
-            <w:widowControl w:val="1"/>
-            <w:pBdr>
-              <w:top w:space="0" w:sz="0" w:val="nil"/>
-              <w:left w:space="0" w:sz="0" w:val="nil"/>
-              <w:bottom w:space="0" w:sz="0" w:val="nil"/>
-              <w:right w:space="0" w:sz="0" w:val="nil"/>
-              <w:between w:space="0" w:sz="0" w:val="nil"/>
-            </w:pBdr>
-            <w:shd w:fill="auto" w:val="clear"/>
+            <w:widowControl w:val="0"/>
             <w:tabs>
-              <w:tab w:val="right" w:leader="dot" w:pos="9350"/>
+              <w:tab w:val="right" w:leader="dot" w:pos="12000"/>
             </w:tabs>
-            <w:spacing w:after="0" w:before="0" w:line="259" w:lineRule="auto"/>
-            <w:ind w:left="0" w:right="0" w:firstLine="0"/>
-            <w:jc w:val="left"/>
+            <w:spacing w:after="0" w:before="60" w:line="240" w:lineRule="auto"/>
+            <w:ind w:left="720" w:firstLine="0"/>
             <w:rPr>
-              <w:rFonts w:ascii="Calibri" w:cs="Calibri" w:eastAsia="Calibri" w:hAnsi="Calibri"/>
+              <w:rFonts w:ascii="Arial" w:cs="Arial" w:eastAsia="Arial" w:hAnsi="Arial"/>
               <w:b w:val="0"/>
               <w:bCs w:val="0"/>
               <w:i w:val="0"/>
@@ -1871,8 +1734,8 @@
               <w:smallCaps w:val="0"/>
               <w:strike w:val="0"/>
               <w:color w:val="000000"/>
-              <w:sz w:val="24"/>
-              <w:szCs w:val="24"/>
+              <w:sz w:val="22"/>
+              <w:szCs w:val="22"/>
               <w:u w:val="none"/>
               <w:shd w:fill="auto" w:val="clear"/>
               <w:vertAlign w:val="baseline"/>
@@ -1909,26 +1772,14 @@
         </w:p>
         <w:p>
           <w:pPr>
-            <w:keepNext w:val="0"/>
-            <w:keepLines w:val="0"/>
-            <w:pageBreakBefore w:val="0"/>
-            <w:widowControl w:val="1"/>
-            <w:pBdr>
-              <w:top w:space="0" w:sz="0" w:val="nil"/>
-              <w:left w:space="0" w:sz="0" w:val="nil"/>
-              <w:bottom w:space="0" w:sz="0" w:val="nil"/>
-              <w:right w:space="0" w:sz="0" w:val="nil"/>
-              <w:between w:space="0" w:sz="0" w:val="nil"/>
-            </w:pBdr>
-            <w:shd w:fill="auto" w:val="clear"/>
+            <w:widowControl w:val="0"/>
             <w:tabs>
-              <w:tab w:val="right" w:leader="dot" w:pos="9350"/>
+              <w:tab w:val="right" w:leader="dot" w:pos="12000"/>
             </w:tabs>
-            <w:spacing w:after="0" w:before="0" w:line="259" w:lineRule="auto"/>
-            <w:ind w:left="0" w:right="0" w:firstLine="0"/>
-            <w:jc w:val="left"/>
+            <w:spacing w:after="0" w:before="60" w:line="240" w:lineRule="auto"/>
+            <w:ind w:left="720" w:firstLine="0"/>
             <w:rPr>
-              <w:rFonts w:ascii="Calibri" w:cs="Calibri" w:eastAsia="Calibri" w:hAnsi="Calibri"/>
+              <w:rFonts w:ascii="Arial" w:cs="Arial" w:eastAsia="Arial" w:hAnsi="Arial"/>
               <w:b w:val="0"/>
               <w:bCs w:val="0"/>
               <w:i w:val="0"/>
@@ -1936,8 +1787,8 @@
               <w:smallCaps w:val="0"/>
               <w:strike w:val="0"/>
               <w:color w:val="000000"/>
-              <w:sz w:val="24"/>
-              <w:szCs w:val="24"/>
+              <w:sz w:val="22"/>
+              <w:szCs w:val="22"/>
               <w:u w:val="none"/>
               <w:shd w:fill="auto" w:val="clear"/>
               <w:vertAlign w:val="baseline"/>
@@ -1974,26 +1825,14 @@
         </w:p>
         <w:p>
           <w:pPr>
-            <w:keepNext w:val="0"/>
-            <w:keepLines w:val="0"/>
-            <w:pageBreakBefore w:val="0"/>
-            <w:widowControl w:val="1"/>
-            <w:pBdr>
-              <w:top w:space="0" w:sz="0" w:val="nil"/>
-              <w:left w:space="0" w:sz="0" w:val="nil"/>
-              <w:bottom w:space="0" w:sz="0" w:val="nil"/>
-              <w:right w:space="0" w:sz="0" w:val="nil"/>
-              <w:between w:space="0" w:sz="0" w:val="nil"/>
-            </w:pBdr>
-            <w:shd w:fill="auto" w:val="clear"/>
+            <w:widowControl w:val="0"/>
             <w:tabs>
-              <w:tab w:val="right" w:leader="dot" w:pos="9350"/>
+              <w:tab w:val="right" w:leader="dot" w:pos="12000"/>
             </w:tabs>
-            <w:spacing w:after="0" w:before="0" w:line="259" w:lineRule="auto"/>
-            <w:ind w:left="0" w:right="0" w:firstLine="0"/>
-            <w:jc w:val="left"/>
+            <w:spacing w:after="0" w:before="60" w:line="240" w:lineRule="auto"/>
+            <w:ind w:left="360" w:firstLine="0"/>
             <w:rPr>
-              <w:rFonts w:ascii="Calibri" w:cs="Calibri" w:eastAsia="Calibri" w:hAnsi="Calibri"/>
+              <w:rFonts w:ascii="Arial" w:cs="Arial" w:eastAsia="Arial" w:hAnsi="Arial"/>
               <w:b w:val="0"/>
               <w:bCs w:val="0"/>
               <w:i w:val="0"/>
@@ -2001,8 +1840,8 @@
               <w:smallCaps w:val="0"/>
               <w:strike w:val="0"/>
               <w:color w:val="000000"/>
-              <w:sz w:val="24"/>
-              <w:szCs w:val="24"/>
+              <w:sz w:val="22"/>
+              <w:szCs w:val="22"/>
               <w:u w:val="none"/>
               <w:shd w:fill="auto" w:val="clear"/>
               <w:vertAlign w:val="baseline"/>
@@ -2039,26 +1878,14 @@
         </w:p>
         <w:p>
           <w:pPr>
-            <w:keepNext w:val="0"/>
-            <w:keepLines w:val="0"/>
-            <w:pageBreakBefore w:val="0"/>
-            <w:widowControl w:val="1"/>
-            <w:pBdr>
-              <w:top w:space="0" w:sz="0" w:val="nil"/>
-              <w:left w:space="0" w:sz="0" w:val="nil"/>
-              <w:bottom w:space="0" w:sz="0" w:val="nil"/>
-              <w:right w:space="0" w:sz="0" w:val="nil"/>
-              <w:between w:space="0" w:sz="0" w:val="nil"/>
-            </w:pBdr>
-            <w:shd w:fill="auto" w:val="clear"/>
+            <w:widowControl w:val="0"/>
             <w:tabs>
-              <w:tab w:val="right" w:leader="dot" w:pos="9350"/>
+              <w:tab w:val="right" w:leader="dot" w:pos="12000"/>
             </w:tabs>
-            <w:spacing w:after="360" w:before="360" w:line="259" w:lineRule="auto"/>
-            <w:ind w:left="0" w:right="0" w:firstLine="0"/>
-            <w:jc w:val="left"/>
+            <w:spacing w:after="0" w:before="60" w:line="240" w:lineRule="auto"/>
+            <w:ind w:left="360" w:firstLine="0"/>
             <w:rPr>
-              <w:rFonts w:ascii="Calibri" w:cs="Calibri" w:eastAsia="Calibri" w:hAnsi="Calibri"/>
+              <w:rFonts w:ascii="Arial" w:cs="Arial" w:eastAsia="Arial" w:hAnsi="Arial"/>
               <w:b w:val="0"/>
               <w:bCs w:val="0"/>
               <w:i w:val="0"/>
@@ -2066,73 +1893,8 @@
               <w:smallCaps w:val="0"/>
               <w:strike w:val="0"/>
               <w:color w:val="000000"/>
-              <w:sz w:val="24"/>
-              <w:szCs w:val="24"/>
-              <w:u w:val="none"/>
-              <w:shd w:fill="auto" w:val="clear"/>
-              <w:vertAlign w:val="baseline"/>
-            </w:rPr>
-          </w:pPr>
-          <w:hyperlink w:anchor="_heading=h.4cbeeq19pu45">
-            <w:r>
-              <w:rPr>
-                <w:rFonts w:ascii="Calibri" w:cs="Calibri" w:eastAsia="Calibri" w:hAnsi="Calibri"/>
-                <w:b w:val="1"/>
-                <w:bCs w:val="1"/>
-                <w:i w:val="0"/>
-                <w:iCs w:val="0"/>
-                <w:smallCaps w:val="1"/>
-                <w:strike w:val="0"/>
-                <w:color w:val="000000"/>
-                <w:sz w:val="22"/>
-                <w:szCs w:val="22"/>
-                <w:u w:val="single"/>
-                <w:shd w:fill="auto" w:val="clear"/>
-                <w:vertAlign w:val="baseline"/>
-                <w:rtl w:val="0"/>
-              </w:rPr>
-              <w:t xml:space="preserve">Section 1</w:t>
-              <w:tab/>
-              <w:t xml:space="preserve">4</w:t>
-            </w:r>
-          </w:hyperlink>
-          <w:r>
-            <w:rPr>
-              <w:rtl w:val="0"/>
-            </w:rPr>
-          </w:r>
-        </w:p>
-        <w:p>
-          <w:pPr>
-            <w:keepNext w:val="0"/>
-            <w:keepLines w:val="0"/>
-            <w:pageBreakBefore w:val="0"/>
-            <w:widowControl w:val="1"/>
-            <w:pBdr>
-              <w:top w:space="0" w:sz="0" w:val="nil"/>
-              <w:left w:space="0" w:sz="0" w:val="nil"/>
-              <w:bottom w:space="0" w:sz="0" w:val="nil"/>
-              <w:right w:space="0" w:sz="0" w:val="nil"/>
-              <w:between w:space="0" w:sz="0" w:val="nil"/>
-            </w:pBdr>
-            <w:shd w:fill="auto" w:val="clear"/>
-            <w:tabs>
-              <w:tab w:val="right" w:leader="dot" w:pos="9350"/>
-            </w:tabs>
-            <w:spacing w:after="0" w:before="0" w:line="259" w:lineRule="auto"/>
-            <w:ind w:left="0" w:right="0" w:firstLine="0"/>
-            <w:jc w:val="left"/>
-            <w:rPr>
-              <w:rFonts w:ascii="Calibri" w:cs="Calibri" w:eastAsia="Calibri" w:hAnsi="Calibri"/>
-              <w:b w:val="0"/>
-              <w:bCs w:val="0"/>
-              <w:i w:val="0"/>
-              <w:iCs w:val="0"/>
-              <w:smallCaps w:val="0"/>
-              <w:strike w:val="0"/>
-              <w:color w:val="000000"/>
-              <w:sz w:val="24"/>
-              <w:szCs w:val="24"/>
+              <w:sz w:val="22"/>
+              <w:szCs w:val="22"/>
               <w:u w:val="none"/>
               <w:shd w:fill="auto" w:val="clear"/>
               <w:vertAlign w:val="baseline"/>
@@ -2156,7 +1918,7 @@
                 <w:vertAlign w:val="baseline"/>
                 <w:rtl w:val="0"/>
               </w:rPr>
-              <w:t xml:space="preserve">1.1 Document Authors</w:t>
+              <w:t xml:space="preserve">1.1 Document Authors (Seulgi) - Done</w:t>
               <w:tab/>
               <w:t xml:space="preserve">4</w:t>
             </w:r>
@@ -2169,26 +1931,14 @@
         </w:p>
         <w:p>
           <w:pPr>
-            <w:keepNext w:val="0"/>
-            <w:keepLines w:val="0"/>
-            <w:pageBreakBefore w:val="0"/>
-            <w:widowControl w:val="1"/>
-            <w:pBdr>
-              <w:top w:space="0" w:sz="0" w:val="nil"/>
-              <w:left w:space="0" w:sz="0" w:val="nil"/>
-              <w:bottom w:space="0" w:sz="0" w:val="nil"/>
-              <w:right w:space="0" w:sz="0" w:val="nil"/>
-              <w:between w:space="0" w:sz="0" w:val="nil"/>
-            </w:pBdr>
-            <w:shd w:fill="auto" w:val="clear"/>
+            <w:widowControl w:val="0"/>
             <w:tabs>
-              <w:tab w:val="right" w:leader="dot" w:pos="9350"/>
+              <w:tab w:val="right" w:leader="dot" w:pos="12000"/>
             </w:tabs>
-            <w:spacing w:after="0" w:before="0" w:line="259" w:lineRule="auto"/>
-            <w:ind w:left="0" w:right="0" w:firstLine="0"/>
-            <w:jc w:val="left"/>
+            <w:spacing w:after="0" w:before="60" w:line="240" w:lineRule="auto"/>
+            <w:ind w:left="360" w:firstLine="0"/>
             <w:rPr>
-              <w:rFonts w:ascii="Calibri" w:cs="Calibri" w:eastAsia="Calibri" w:hAnsi="Calibri"/>
+              <w:rFonts w:ascii="Arial" w:cs="Arial" w:eastAsia="Arial" w:hAnsi="Arial"/>
               <w:b w:val="0"/>
               <w:bCs w:val="0"/>
               <w:i w:val="0"/>
@@ -2196,8 +1946,8 @@
               <w:smallCaps w:val="0"/>
               <w:strike w:val="0"/>
               <w:color w:val="000000"/>
-              <w:sz w:val="24"/>
-              <w:szCs w:val="24"/>
+              <w:sz w:val="22"/>
+              <w:szCs w:val="22"/>
               <w:u w:val="none"/>
               <w:shd w:fill="auto" w:val="clear"/>
               <w:vertAlign w:val="baseline"/>
@@ -2221,7 +1971,7 @@
                 <w:vertAlign w:val="baseline"/>
                 <w:rtl w:val="0"/>
               </w:rPr>
-              <w:t xml:space="preserve">1.2 Document Revision History</w:t>
+              <w:t xml:space="preserve">1.2 Document Revision History (Seulgi) - Done</w:t>
               <w:tab/>
               <w:t xml:space="preserve">4</w:t>
             </w:r>
@@ -2234,26 +1984,14 @@
         </w:p>
         <w:p>
           <w:pPr>
-            <w:keepNext w:val="0"/>
-            <w:keepLines w:val="0"/>
-            <w:pageBreakBefore w:val="0"/>
-            <w:widowControl w:val="1"/>
-            <w:pBdr>
-              <w:top w:space="0" w:sz="0" w:val="nil"/>
-              <w:left w:space="0" w:sz="0" w:val="nil"/>
-              <w:bottom w:space="0" w:sz="0" w:val="nil"/>
-              <w:right w:space="0" w:sz="0" w:val="nil"/>
-              <w:between w:space="0" w:sz="0" w:val="nil"/>
-            </w:pBdr>
-            <w:shd w:fill="auto" w:val="clear"/>
+            <w:widowControl w:val="0"/>
             <w:tabs>
-              <w:tab w:val="right" w:leader="dot" w:pos="9350"/>
+              <w:tab w:val="right" w:leader="dot" w:pos="12000"/>
             </w:tabs>
-            <w:spacing w:after="0" w:before="0" w:line="259" w:lineRule="auto"/>
-            <w:ind w:left="0" w:right="0" w:firstLine="0"/>
-            <w:jc w:val="left"/>
+            <w:spacing w:after="0" w:before="60" w:line="240" w:lineRule="auto"/>
+            <w:ind w:left="360" w:firstLine="0"/>
             <w:rPr>
-              <w:rFonts w:ascii="Calibri" w:cs="Calibri" w:eastAsia="Calibri" w:hAnsi="Calibri"/>
+              <w:rFonts w:ascii="Arial" w:cs="Arial" w:eastAsia="Arial" w:hAnsi="Arial"/>
               <w:b w:val="0"/>
               <w:bCs w:val="0"/>
               <w:i w:val="0"/>
@@ -2261,8 +1999,8 @@
               <w:smallCaps w:val="0"/>
               <w:strike w:val="0"/>
               <w:color w:val="000000"/>
-              <w:sz w:val="24"/>
-              <w:szCs w:val="24"/>
+              <w:sz w:val="22"/>
+              <w:szCs w:val="22"/>
               <w:u w:val="none"/>
               <w:shd w:fill="auto" w:val="clear"/>
               <w:vertAlign w:val="baseline"/>
@@ -2286,9 +2024,9 @@
                 <w:vertAlign w:val="baseline"/>
                 <w:rtl w:val="0"/>
               </w:rPr>
-              <w:t xml:space="preserve">1.3 Document Purpose</w:t>
+              <w:t xml:space="preserve">1.3 Document Purpose (Moe)</w:t>
               <w:tab/>
-              <w:t xml:space="preserve">5</w:t>
+              <w:t xml:space="preserve">4</w:t>
             </w:r>
           </w:hyperlink>
           <w:r>
@@ -2299,26 +2037,14 @@
         </w:p>
         <w:p>
           <w:pPr>
-            <w:keepNext w:val="0"/>
-            <w:keepLines w:val="0"/>
-            <w:pageBreakBefore w:val="0"/>
-            <w:widowControl w:val="1"/>
-            <w:pBdr>
-              <w:top w:space="0" w:sz="0" w:val="nil"/>
-              <w:left w:space="0" w:sz="0" w:val="nil"/>
-              <w:bottom w:space="0" w:sz="0" w:val="nil"/>
-              <w:right w:space="0" w:sz="0" w:val="nil"/>
-              <w:between w:space="0" w:sz="0" w:val="nil"/>
-            </w:pBdr>
-            <w:shd w:fill="auto" w:val="clear"/>
+            <w:widowControl w:val="0"/>
             <w:tabs>
-              <w:tab w:val="right" w:leader="dot" w:pos="9350"/>
+              <w:tab w:val="right" w:leader="dot" w:pos="12000"/>
             </w:tabs>
-            <w:spacing w:after="0" w:before="0" w:line="259" w:lineRule="auto"/>
-            <w:ind w:left="0" w:right="0" w:firstLine="0"/>
-            <w:jc w:val="left"/>
+            <w:spacing w:after="0" w:before="60" w:line="240" w:lineRule="auto"/>
+            <w:ind w:left="360" w:firstLine="0"/>
             <w:rPr>
-              <w:rFonts w:ascii="Calibri" w:cs="Calibri" w:eastAsia="Calibri" w:hAnsi="Calibri"/>
+              <w:rFonts w:ascii="Arial" w:cs="Arial" w:eastAsia="Arial" w:hAnsi="Arial"/>
               <w:b w:val="0"/>
               <w:bCs w:val="0"/>
               <w:i w:val="0"/>
@@ -2326,8 +2052,8 @@
               <w:smallCaps w:val="0"/>
               <w:strike w:val="0"/>
               <w:color w:val="000000"/>
-              <w:sz w:val="24"/>
-              <w:szCs w:val="24"/>
+              <w:sz w:val="22"/>
+              <w:szCs w:val="22"/>
               <w:u w:val="none"/>
               <w:shd w:fill="auto" w:val="clear"/>
               <w:vertAlign w:val="baseline"/>
@@ -2351,7 +2077,7 @@
                 <w:vertAlign w:val="baseline"/>
                 <w:rtl w:val="0"/>
               </w:rPr>
-              <w:t xml:space="preserve">1.4 Audience</w:t>
+              <w:t xml:space="preserve">1.4 Audience (Moe)</w:t>
               <w:tab/>
               <w:t xml:space="preserve">5</w:t>
             </w:r>
@@ -2364,26 +2090,14 @@
         </w:p>
         <w:p>
           <w:pPr>
-            <w:keepNext w:val="0"/>
-            <w:keepLines w:val="0"/>
-            <w:pageBreakBefore w:val="0"/>
-            <w:widowControl w:val="1"/>
-            <w:pBdr>
-              <w:top w:space="0" w:sz="0" w:val="nil"/>
-              <w:left w:space="0" w:sz="0" w:val="nil"/>
-              <w:bottom w:space="0" w:sz="0" w:val="nil"/>
-              <w:right w:space="0" w:sz="0" w:val="nil"/>
-              <w:between w:space="0" w:sz="0" w:val="nil"/>
-            </w:pBdr>
-            <w:shd w:fill="auto" w:val="clear"/>
+            <w:widowControl w:val="0"/>
             <w:tabs>
-              <w:tab w:val="right" w:leader="dot" w:pos="9350"/>
+              <w:tab w:val="right" w:leader="dot" w:pos="12000"/>
             </w:tabs>
-            <w:spacing w:after="0" w:before="0" w:line="259" w:lineRule="auto"/>
-            <w:ind w:left="0" w:right="0" w:firstLine="0"/>
-            <w:jc w:val="left"/>
+            <w:spacing w:after="0" w:before="60" w:line="240" w:lineRule="auto"/>
+            <w:ind w:left="360" w:firstLine="0"/>
             <w:rPr>
-              <w:rFonts w:ascii="Calibri" w:cs="Calibri" w:eastAsia="Calibri" w:hAnsi="Calibri"/>
+              <w:rFonts w:ascii="Arial" w:cs="Arial" w:eastAsia="Arial" w:hAnsi="Arial"/>
               <w:b w:val="0"/>
               <w:bCs w:val="0"/>
               <w:i w:val="0"/>
@@ -2391,8 +2105,8 @@
               <w:smallCaps w:val="0"/>
               <w:strike w:val="0"/>
               <w:color w:val="000000"/>
-              <w:sz w:val="24"/>
-              <w:szCs w:val="24"/>
+              <w:sz w:val="22"/>
+              <w:szCs w:val="22"/>
               <w:u w:val="none"/>
               <w:shd w:fill="auto" w:val="clear"/>
               <w:vertAlign w:val="baseline"/>
@@ -2416,9 +2130,9 @@
                 <w:vertAlign w:val="baseline"/>
                 <w:rtl w:val="0"/>
               </w:rPr>
-              <w:t xml:space="preserve">1.5 Group Agreement</w:t>
+              <w:t xml:space="preserve">1.5 Group Agreement (Yahya)</w:t>
               <w:tab/>
-              <w:t xml:space="preserve">5</w:t>
+              <w:t xml:space="preserve">6</w:t>
             </w:r>
           </w:hyperlink>
           <w:r>
@@ -2429,26 +2143,14 @@
         </w:p>
         <w:p>
           <w:pPr>
-            <w:keepNext w:val="0"/>
-            <w:keepLines w:val="0"/>
-            <w:pageBreakBefore w:val="0"/>
-            <w:widowControl w:val="1"/>
-            <w:pBdr>
-              <w:top w:space="0" w:sz="0" w:val="nil"/>
-              <w:left w:space="0" w:sz="0" w:val="nil"/>
-              <w:bottom w:space="0" w:sz="0" w:val="nil"/>
-              <w:right w:space="0" w:sz="0" w:val="nil"/>
-              <w:between w:space="0" w:sz="0" w:val="nil"/>
-            </w:pBdr>
-            <w:shd w:fill="auto" w:val="clear"/>
+            <w:widowControl w:val="0"/>
             <w:tabs>
-              <w:tab w:val="right" w:leader="dot" w:pos="9350"/>
+              <w:tab w:val="right" w:leader="dot" w:pos="12000"/>
             </w:tabs>
-            <w:spacing w:after="0" w:before="0" w:line="259" w:lineRule="auto"/>
-            <w:ind w:left="284" w:right="0" w:firstLine="0"/>
-            <w:jc w:val="left"/>
+            <w:spacing w:after="0" w:before="60" w:line="240" w:lineRule="auto"/>
+            <w:ind w:left="1080" w:firstLine="0"/>
             <w:rPr>
-              <w:rFonts w:ascii="Calibri" w:cs="Calibri" w:eastAsia="Calibri" w:hAnsi="Calibri"/>
+              <w:rFonts w:ascii="Arial" w:cs="Arial" w:eastAsia="Arial" w:hAnsi="Arial"/>
               <w:b w:val="0"/>
               <w:bCs w:val="0"/>
               <w:i w:val="0"/>
@@ -2456,8 +2158,8 @@
               <w:smallCaps w:val="0"/>
               <w:strike w:val="0"/>
               <w:color w:val="000000"/>
-              <w:sz w:val="24"/>
-              <w:szCs w:val="24"/>
+              <w:sz w:val="22"/>
+              <w:szCs w:val="22"/>
               <w:u w:val="none"/>
               <w:shd w:fill="auto" w:val="clear"/>
               <w:vertAlign w:val="baseline"/>
@@ -2483,7 +2185,7 @@
               </w:rPr>
               <w:t xml:space="preserve">Team #</w:t>
               <w:tab/>
-              <w:t xml:space="preserve">5</w:t>
+              <w:t xml:space="preserve">6</w:t>
             </w:r>
           </w:hyperlink>
           <w:r>
@@ -2494,26 +2196,14 @@
         </w:p>
         <w:p>
           <w:pPr>
-            <w:keepNext w:val="0"/>
-            <w:keepLines w:val="0"/>
-            <w:pageBreakBefore w:val="0"/>
-            <w:widowControl w:val="1"/>
-            <w:pBdr>
-              <w:top w:space="0" w:sz="0" w:val="nil"/>
-              <w:left w:space="0" w:sz="0" w:val="nil"/>
-              <w:bottom w:space="0" w:sz="0" w:val="nil"/>
-              <w:right w:space="0" w:sz="0" w:val="nil"/>
-              <w:between w:space="0" w:sz="0" w:val="nil"/>
-            </w:pBdr>
-            <w:shd w:fill="auto" w:val="clear"/>
+            <w:widowControl w:val="0"/>
             <w:tabs>
-              <w:tab w:val="right" w:leader="dot" w:pos="9350"/>
+              <w:tab w:val="right" w:leader="dot" w:pos="12000"/>
             </w:tabs>
-            <w:spacing w:after="0" w:before="0" w:line="259" w:lineRule="auto"/>
-            <w:ind w:left="284" w:right="0" w:firstLine="0"/>
-            <w:jc w:val="left"/>
+            <w:spacing w:after="0" w:before="60" w:line="240" w:lineRule="auto"/>
+            <w:ind w:left="1080" w:firstLine="0"/>
             <w:rPr>
-              <w:rFonts w:ascii="Calibri" w:cs="Calibri" w:eastAsia="Calibri" w:hAnsi="Calibri"/>
+              <w:rFonts w:ascii="Arial" w:cs="Arial" w:eastAsia="Arial" w:hAnsi="Arial"/>
               <w:b w:val="0"/>
               <w:bCs w:val="0"/>
               <w:i w:val="0"/>
@@ -2521,8 +2211,8 @@
               <w:smallCaps w:val="0"/>
               <w:strike w:val="0"/>
               <w:color w:val="000000"/>
-              <w:sz w:val="24"/>
-              <w:szCs w:val="24"/>
+              <w:sz w:val="22"/>
+              <w:szCs w:val="22"/>
               <w:u w:val="none"/>
               <w:shd w:fill="auto" w:val="clear"/>
               <w:vertAlign w:val="baseline"/>
@@ -2548,7 +2238,7 @@
               </w:rPr>
               <w:t xml:space="preserve">Project Title</w:t>
               <w:tab/>
-              <w:t xml:space="preserve">5</w:t>
+              <w:t xml:space="preserve">6</w:t>
             </w:r>
           </w:hyperlink>
           <w:r>
@@ -2559,26 +2249,14 @@
         </w:p>
         <w:p>
           <w:pPr>
-            <w:keepNext w:val="0"/>
-            <w:keepLines w:val="0"/>
-            <w:pageBreakBefore w:val="0"/>
-            <w:widowControl w:val="1"/>
-            <w:pBdr>
-              <w:top w:space="0" w:sz="0" w:val="nil"/>
-              <w:left w:space="0" w:sz="0" w:val="nil"/>
-              <w:bottom w:space="0" w:sz="0" w:val="nil"/>
-              <w:right w:space="0" w:sz="0" w:val="nil"/>
-              <w:between w:space="0" w:sz="0" w:val="nil"/>
-            </w:pBdr>
-            <w:shd w:fill="auto" w:val="clear"/>
+            <w:widowControl w:val="0"/>
             <w:tabs>
-              <w:tab w:val="right" w:leader="dot" w:pos="9350"/>
+              <w:tab w:val="right" w:leader="dot" w:pos="12000"/>
             </w:tabs>
-            <w:spacing w:after="0" w:before="0" w:line="259" w:lineRule="auto"/>
-            <w:ind w:left="284" w:right="0" w:firstLine="0"/>
-            <w:jc w:val="left"/>
+            <w:spacing w:after="0" w:before="60" w:line="240" w:lineRule="auto"/>
+            <w:ind w:left="1080" w:firstLine="0"/>
             <w:rPr>
-              <w:rFonts w:ascii="Calibri" w:cs="Calibri" w:eastAsia="Calibri" w:hAnsi="Calibri"/>
+              <w:rFonts w:ascii="Arial" w:cs="Arial" w:eastAsia="Arial" w:hAnsi="Arial"/>
               <w:b w:val="0"/>
               <w:bCs w:val="0"/>
               <w:i w:val="0"/>
@@ -2586,8 +2264,8 @@
               <w:smallCaps w:val="0"/>
               <w:strike w:val="0"/>
               <w:color w:val="000000"/>
-              <w:sz w:val="24"/>
-              <w:szCs w:val="24"/>
+              <w:sz w:val="22"/>
+              <w:szCs w:val="22"/>
               <w:u w:val="none"/>
               <w:shd w:fill="auto" w:val="clear"/>
               <w:vertAlign w:val="baseline"/>
@@ -2613,7 +2291,7 @@
               </w:rPr>
               <w:t xml:space="preserve">Project Time Frame</w:t>
               <w:tab/>
-              <w:t xml:space="preserve">5</w:t>
+              <w:t xml:space="preserve">6</w:t>
             </w:r>
           </w:hyperlink>
           <w:r>
@@ -2624,26 +2302,14 @@
         </w:p>
         <w:p>
           <w:pPr>
-            <w:keepNext w:val="0"/>
-            <w:keepLines w:val="0"/>
-            <w:pageBreakBefore w:val="0"/>
-            <w:widowControl w:val="1"/>
-            <w:pBdr>
-              <w:top w:space="0" w:sz="0" w:val="nil"/>
-              <w:left w:space="0" w:sz="0" w:val="nil"/>
-              <w:bottom w:space="0" w:sz="0" w:val="nil"/>
-              <w:right w:space="0" w:sz="0" w:val="nil"/>
-              <w:between w:space="0" w:sz="0" w:val="nil"/>
-            </w:pBdr>
-            <w:shd w:fill="auto" w:val="clear"/>
+            <w:widowControl w:val="0"/>
             <w:tabs>
-              <w:tab w:val="right" w:leader="dot" w:pos="9350"/>
+              <w:tab w:val="right" w:leader="dot" w:pos="12000"/>
             </w:tabs>
-            <w:spacing w:after="0" w:before="0" w:line="259" w:lineRule="auto"/>
-            <w:ind w:left="284" w:right="0" w:firstLine="0"/>
-            <w:jc w:val="left"/>
+            <w:spacing w:after="0" w:before="60" w:line="240" w:lineRule="auto"/>
+            <w:ind w:left="1080" w:firstLine="0"/>
             <w:rPr>
-              <w:rFonts w:ascii="Calibri" w:cs="Calibri" w:eastAsia="Calibri" w:hAnsi="Calibri"/>
+              <w:rFonts w:ascii="Arial" w:cs="Arial" w:eastAsia="Arial" w:hAnsi="Arial"/>
               <w:b w:val="0"/>
               <w:bCs w:val="0"/>
               <w:i w:val="0"/>
@@ -2651,8 +2317,8 @@
               <w:smallCaps w:val="0"/>
               <w:strike w:val="0"/>
               <w:color w:val="000000"/>
-              <w:sz w:val="24"/>
-              <w:szCs w:val="24"/>
+              <w:sz w:val="22"/>
+              <w:szCs w:val="22"/>
               <w:u w:val="none"/>
               <w:shd w:fill="auto" w:val="clear"/>
               <w:vertAlign w:val="baseline"/>
@@ -2678,7 +2344,7 @@
               </w:rPr>
               <w:t xml:space="preserve">Team Members</w:t>
               <w:tab/>
-              <w:t xml:space="preserve">5</w:t>
+              <w:t xml:space="preserve">6</w:t>
             </w:r>
           </w:hyperlink>
           <w:r>
@@ -2689,26 +2355,14 @@
         </w:p>
         <w:p>
           <w:pPr>
-            <w:keepNext w:val="0"/>
-            <w:keepLines w:val="0"/>
-            <w:pageBreakBefore w:val="0"/>
-            <w:widowControl w:val="1"/>
-            <w:pBdr>
-              <w:top w:space="0" w:sz="0" w:val="nil"/>
-              <w:left w:space="0" w:sz="0" w:val="nil"/>
-              <w:bottom w:space="0" w:sz="0" w:val="nil"/>
-              <w:right w:space="0" w:sz="0" w:val="nil"/>
-              <w:between w:space="0" w:sz="0" w:val="nil"/>
-            </w:pBdr>
-            <w:shd w:fill="auto" w:val="clear"/>
+            <w:widowControl w:val="0"/>
             <w:tabs>
-              <w:tab w:val="right" w:leader="dot" w:pos="9350"/>
+              <w:tab w:val="right" w:leader="dot" w:pos="12000"/>
             </w:tabs>
-            <w:spacing w:after="0" w:before="0" w:line="259" w:lineRule="auto"/>
-            <w:ind w:left="284" w:right="0" w:firstLine="0"/>
-            <w:jc w:val="left"/>
+            <w:spacing w:after="0" w:before="60" w:line="240" w:lineRule="auto"/>
+            <w:ind w:left="1080" w:firstLine="0"/>
             <w:rPr>
-              <w:rFonts w:ascii="Calibri" w:cs="Calibri" w:eastAsia="Calibri" w:hAnsi="Calibri"/>
+              <w:rFonts w:ascii="Arial" w:cs="Arial" w:eastAsia="Arial" w:hAnsi="Arial"/>
               <w:b w:val="0"/>
               <w:bCs w:val="0"/>
               <w:i w:val="0"/>
@@ -2716,8 +2370,8 @@
               <w:smallCaps w:val="0"/>
               <w:strike w:val="0"/>
               <w:color w:val="000000"/>
-              <w:sz w:val="24"/>
-              <w:szCs w:val="24"/>
+              <w:sz w:val="22"/>
+              <w:szCs w:val="22"/>
               <w:u w:val="none"/>
               <w:shd w:fill="auto" w:val="clear"/>
               <w:vertAlign w:val="baseline"/>
@@ -2743,7 +2397,7 @@
               </w:rPr>
               <w:t xml:space="preserve">Team Leadership</w:t>
               <w:tab/>
-              <w:t xml:space="preserve">5</w:t>
+              <w:t xml:space="preserve">6</w:t>
             </w:r>
           </w:hyperlink>
           <w:r>
@@ -2754,26 +2408,14 @@
         </w:p>
         <w:p>
           <w:pPr>
-            <w:keepNext w:val="0"/>
-            <w:keepLines w:val="0"/>
-            <w:pageBreakBefore w:val="0"/>
-            <w:widowControl w:val="1"/>
-            <w:pBdr>
-              <w:top w:space="0" w:sz="0" w:val="nil"/>
-              <w:left w:space="0" w:sz="0" w:val="nil"/>
-              <w:bottom w:space="0" w:sz="0" w:val="nil"/>
-              <w:right w:space="0" w:sz="0" w:val="nil"/>
-              <w:between w:space="0" w:sz="0" w:val="nil"/>
-            </w:pBdr>
-            <w:shd w:fill="auto" w:val="clear"/>
+            <w:widowControl w:val="0"/>
             <w:tabs>
-              <w:tab w:val="right" w:leader="dot" w:pos="9350"/>
+              <w:tab w:val="right" w:leader="dot" w:pos="12000"/>
             </w:tabs>
-            <w:spacing w:after="0" w:before="0" w:line="259" w:lineRule="auto"/>
-            <w:ind w:left="284" w:right="0" w:firstLine="0"/>
-            <w:jc w:val="left"/>
+            <w:spacing w:after="0" w:before="60" w:line="240" w:lineRule="auto"/>
+            <w:ind w:left="1080" w:firstLine="0"/>
             <w:rPr>
-              <w:rFonts w:ascii="Calibri" w:cs="Calibri" w:eastAsia="Calibri" w:hAnsi="Calibri"/>
+              <w:rFonts w:ascii="Arial" w:cs="Arial" w:eastAsia="Arial" w:hAnsi="Arial"/>
               <w:b w:val="0"/>
               <w:bCs w:val="0"/>
               <w:i w:val="0"/>
@@ -2781,8 +2423,8 @@
               <w:smallCaps w:val="0"/>
               <w:strike w:val="0"/>
               <w:color w:val="000000"/>
-              <w:sz w:val="24"/>
-              <w:szCs w:val="24"/>
+              <w:sz w:val="22"/>
+              <w:szCs w:val="22"/>
               <w:u w:val="none"/>
               <w:shd w:fill="auto" w:val="clear"/>
               <w:vertAlign w:val="baseline"/>
@@ -2808,7 +2450,7 @@
               </w:rPr>
               <w:t xml:space="preserve">Team Functions/Roles</w:t>
               <w:tab/>
-              <w:t xml:space="preserve">5</w:t>
+              <w:t xml:space="preserve">6</w:t>
             </w:r>
           </w:hyperlink>
           <w:r>
@@ -2819,26 +2461,14 @@
         </w:p>
         <w:p>
           <w:pPr>
-            <w:keepNext w:val="0"/>
-            <w:keepLines w:val="0"/>
-            <w:pageBreakBefore w:val="0"/>
-            <w:widowControl w:val="1"/>
-            <w:pBdr>
-              <w:top w:space="0" w:sz="0" w:val="nil"/>
-              <w:left w:space="0" w:sz="0" w:val="nil"/>
-              <w:bottom w:space="0" w:sz="0" w:val="nil"/>
-              <w:right w:space="0" w:sz="0" w:val="nil"/>
-              <w:between w:space="0" w:sz="0" w:val="nil"/>
-            </w:pBdr>
-            <w:shd w:fill="auto" w:val="clear"/>
+            <w:widowControl w:val="0"/>
             <w:tabs>
-              <w:tab w:val="right" w:leader="dot" w:pos="9350"/>
+              <w:tab w:val="right" w:leader="dot" w:pos="12000"/>
             </w:tabs>
-            <w:spacing w:after="0" w:before="0" w:line="259" w:lineRule="auto"/>
-            <w:ind w:left="284" w:right="0" w:firstLine="0"/>
-            <w:jc w:val="left"/>
+            <w:spacing w:after="0" w:before="60" w:line="240" w:lineRule="auto"/>
+            <w:ind w:left="1080" w:firstLine="0"/>
             <w:rPr>
-              <w:rFonts w:ascii="Calibri" w:cs="Calibri" w:eastAsia="Calibri" w:hAnsi="Calibri"/>
+              <w:rFonts w:ascii="Arial" w:cs="Arial" w:eastAsia="Arial" w:hAnsi="Arial"/>
               <w:b w:val="0"/>
               <w:bCs w:val="0"/>
               <w:i w:val="0"/>
@@ -2846,8 +2476,8 @@
               <w:smallCaps w:val="0"/>
               <w:strike w:val="0"/>
               <w:color w:val="000000"/>
-              <w:sz w:val="24"/>
-              <w:szCs w:val="24"/>
+              <w:sz w:val="22"/>
+              <w:szCs w:val="22"/>
               <w:u w:val="none"/>
               <w:shd w:fill="auto" w:val="clear"/>
               <w:vertAlign w:val="baseline"/>
@@ -2873,7 +2503,7 @@
               </w:rPr>
               <w:t xml:space="preserve">Team Meetings</w:t>
               <w:tab/>
-              <w:t xml:space="preserve">5</w:t>
+              <w:t xml:space="preserve">6</w:t>
             </w:r>
           </w:hyperlink>
           <w:r>
@@ -2884,26 +2514,14 @@
         </w:p>
         <w:p>
           <w:pPr>
-            <w:keepNext w:val="0"/>
-            <w:keepLines w:val="0"/>
-            <w:pageBreakBefore w:val="0"/>
-            <w:widowControl w:val="1"/>
-            <w:pBdr>
-              <w:top w:space="0" w:sz="0" w:val="nil"/>
-              <w:left w:space="0" w:sz="0" w:val="nil"/>
-              <w:bottom w:space="0" w:sz="0" w:val="nil"/>
-              <w:right w:space="0" w:sz="0" w:val="nil"/>
-              <w:between w:space="0" w:sz="0" w:val="nil"/>
-            </w:pBdr>
-            <w:shd w:fill="auto" w:val="clear"/>
+            <w:widowControl w:val="0"/>
             <w:tabs>
-              <w:tab w:val="right" w:leader="dot" w:pos="9350"/>
+              <w:tab w:val="right" w:leader="dot" w:pos="12000"/>
             </w:tabs>
-            <w:spacing w:after="0" w:before="0" w:line="259" w:lineRule="auto"/>
-            <w:ind w:left="284" w:right="0" w:firstLine="0"/>
-            <w:jc w:val="left"/>
+            <w:spacing w:after="0" w:before="60" w:line="240" w:lineRule="auto"/>
+            <w:ind w:left="1080" w:firstLine="0"/>
             <w:rPr>
-              <w:rFonts w:ascii="Calibri" w:cs="Calibri" w:eastAsia="Calibri" w:hAnsi="Calibri"/>
+              <w:rFonts w:ascii="Arial" w:cs="Arial" w:eastAsia="Arial" w:hAnsi="Arial"/>
               <w:b w:val="0"/>
               <w:bCs w:val="0"/>
               <w:i w:val="0"/>
@@ -2911,8 +2529,8 @@
               <w:smallCaps w:val="0"/>
               <w:strike w:val="0"/>
               <w:color w:val="000000"/>
-              <w:sz w:val="24"/>
-              <w:szCs w:val="24"/>
+              <w:sz w:val="22"/>
+              <w:szCs w:val="22"/>
               <w:u w:val="none"/>
               <w:shd w:fill="auto" w:val="clear"/>
               <w:vertAlign w:val="baseline"/>
@@ -2938,7 +2556,7 @@
               </w:rPr>
               <w:t xml:space="preserve">Team Problems</w:t>
               <w:tab/>
-              <w:t xml:space="preserve">5</w:t>
+              <w:t xml:space="preserve">6</w:t>
             </w:r>
           </w:hyperlink>
           <w:r>
@@ -2949,26 +2567,14 @@
         </w:p>
         <w:p>
           <w:pPr>
-            <w:keepNext w:val="0"/>
-            <w:keepLines w:val="0"/>
-            <w:pageBreakBefore w:val="0"/>
-            <w:widowControl w:val="1"/>
-            <w:pBdr>
-              <w:top w:space="0" w:sz="0" w:val="nil"/>
-              <w:left w:space="0" w:sz="0" w:val="nil"/>
-              <w:bottom w:space="0" w:sz="0" w:val="nil"/>
-              <w:right w:space="0" w:sz="0" w:val="nil"/>
-              <w:between w:space="0" w:sz="0" w:val="nil"/>
-            </w:pBdr>
-            <w:shd w:fill="auto" w:val="clear"/>
+            <w:widowControl w:val="0"/>
             <w:tabs>
-              <w:tab w:val="right" w:leader="dot" w:pos="9350"/>
+              <w:tab w:val="right" w:leader="dot" w:pos="12000"/>
             </w:tabs>
-            <w:spacing w:after="0" w:before="0" w:line="259" w:lineRule="auto"/>
-            <w:ind w:left="284" w:right="0" w:firstLine="0"/>
-            <w:jc w:val="left"/>
+            <w:spacing w:after="0" w:before="60" w:line="240" w:lineRule="auto"/>
+            <w:ind w:left="1080" w:firstLine="0"/>
             <w:rPr>
-              <w:rFonts w:ascii="Calibri" w:cs="Calibri" w:eastAsia="Calibri" w:hAnsi="Calibri"/>
+              <w:rFonts w:ascii="Arial" w:cs="Arial" w:eastAsia="Arial" w:hAnsi="Arial"/>
               <w:b w:val="0"/>
               <w:bCs w:val="0"/>
               <w:i w:val="0"/>
@@ -2976,8 +2582,8 @@
               <w:smallCaps w:val="0"/>
               <w:strike w:val="0"/>
               <w:color w:val="000000"/>
-              <w:sz w:val="24"/>
-              <w:szCs w:val="24"/>
+              <w:sz w:val="22"/>
+              <w:szCs w:val="22"/>
               <w:u w:val="none"/>
               <w:shd w:fill="auto" w:val="clear"/>
               <w:vertAlign w:val="baseline"/>
@@ -3003,7 +2609,7 @@
               </w:rPr>
               <w:t xml:space="preserve">Team Commitment</w:t>
               <w:tab/>
-              <w:t xml:space="preserve">5</w:t>
+              <w:t xml:space="preserve">6</w:t>
             </w:r>
           </w:hyperlink>
           <w:r>
@@ -3014,26 +2620,14 @@
         </w:p>
         <w:p>
           <w:pPr>
-            <w:keepNext w:val="0"/>
-            <w:keepLines w:val="0"/>
-            <w:pageBreakBefore w:val="0"/>
-            <w:widowControl w:val="1"/>
-            <w:pBdr>
-              <w:top w:space="0" w:sz="0" w:val="nil"/>
-              <w:left w:space="0" w:sz="0" w:val="nil"/>
-              <w:bottom w:space="0" w:sz="0" w:val="nil"/>
-              <w:right w:space="0" w:sz="0" w:val="nil"/>
-              <w:between w:space="0" w:sz="0" w:val="nil"/>
-            </w:pBdr>
-            <w:shd w:fill="auto" w:val="clear"/>
+            <w:widowControl w:val="0"/>
             <w:tabs>
-              <w:tab w:val="right" w:leader="dot" w:pos="9350"/>
+              <w:tab w:val="right" w:leader="dot" w:pos="12000"/>
             </w:tabs>
-            <w:spacing w:after="360" w:before="360" w:line="259" w:lineRule="auto"/>
-            <w:ind w:left="0" w:right="0" w:firstLine="0"/>
-            <w:jc w:val="left"/>
+            <w:spacing w:after="0" w:before="60" w:line="240" w:lineRule="auto"/>
+            <w:ind w:left="360" w:firstLine="0"/>
             <w:rPr>
-              <w:rFonts w:ascii="Calibri" w:cs="Calibri" w:eastAsia="Calibri" w:hAnsi="Calibri"/>
+              <w:rFonts w:ascii="Arial" w:cs="Arial" w:eastAsia="Arial" w:hAnsi="Arial"/>
               <w:b w:val="0"/>
               <w:bCs w:val="0"/>
               <w:i w:val="0"/>
@@ -3041,73 +2635,8 @@
               <w:smallCaps w:val="0"/>
               <w:strike w:val="0"/>
               <w:color w:val="000000"/>
-              <w:sz w:val="24"/>
-              <w:szCs w:val="24"/>
-              <w:u w:val="none"/>
-              <w:shd w:fill="auto" w:val="clear"/>
-              <w:vertAlign w:val="baseline"/>
-            </w:rPr>
-          </w:pPr>
-          <w:hyperlink w:anchor="_heading=h.d9jb7qt0zpxq">
-            <w:r>
-              <w:rPr>
-                <w:rFonts w:ascii="Calibri" w:cs="Calibri" w:eastAsia="Calibri" w:hAnsi="Calibri"/>
-                <w:b w:val="1"/>
-                <w:bCs w:val="1"/>
-                <w:i w:val="0"/>
-                <w:iCs w:val="0"/>
-                <w:smallCaps w:val="1"/>
-                <w:strike w:val="0"/>
-                <w:color w:val="000000"/>
-                <w:sz w:val="22"/>
-                <w:szCs w:val="22"/>
-                <w:u w:val="single"/>
-                <w:shd w:fill="auto" w:val="clear"/>
-                <w:vertAlign w:val="baseline"/>
-                <w:rtl w:val="0"/>
-              </w:rPr>
-              <w:t xml:space="preserve">Section 2</w:t>
-              <w:tab/>
-              <w:t xml:space="preserve">6</w:t>
-            </w:r>
-          </w:hyperlink>
-          <w:r>
-            <w:rPr>
-              <w:rtl w:val="0"/>
-            </w:rPr>
-          </w:r>
-        </w:p>
-        <w:p>
-          <w:pPr>
-            <w:keepNext w:val="0"/>
-            <w:keepLines w:val="0"/>
-            <w:pageBreakBefore w:val="0"/>
-            <w:widowControl w:val="1"/>
-            <w:pBdr>
-              <w:top w:space="0" w:sz="0" w:val="nil"/>
-              <w:left w:space="0" w:sz="0" w:val="nil"/>
-              <w:bottom w:space="0" w:sz="0" w:val="nil"/>
-              <w:right w:space="0" w:sz="0" w:val="nil"/>
-              <w:between w:space="0" w:sz="0" w:val="nil"/>
-            </w:pBdr>
-            <w:shd w:fill="auto" w:val="clear"/>
-            <w:tabs>
-              <w:tab w:val="right" w:leader="dot" w:pos="9350"/>
-            </w:tabs>
-            <w:spacing w:after="0" w:before="0" w:line="259" w:lineRule="auto"/>
-            <w:ind w:left="0" w:right="0" w:firstLine="0"/>
-            <w:jc w:val="left"/>
-            <w:rPr>
-              <w:rFonts w:ascii="Calibri" w:cs="Calibri" w:eastAsia="Calibri" w:hAnsi="Calibri"/>
-              <w:b w:val="0"/>
-              <w:bCs w:val="0"/>
-              <w:i w:val="0"/>
-              <w:iCs w:val="0"/>
-              <w:smallCaps w:val="0"/>
-              <w:strike w:val="0"/>
-              <w:color w:val="000000"/>
-              <w:sz w:val="24"/>
-              <w:szCs w:val="24"/>
+              <w:sz w:val="22"/>
+              <w:szCs w:val="22"/>
               <w:u w:val="none"/>
               <w:shd w:fill="auto" w:val="clear"/>
               <w:vertAlign w:val="baseline"/>
@@ -3144,26 +2673,14 @@
         </w:p>
         <w:p>
           <w:pPr>
-            <w:keepNext w:val="0"/>
-            <w:keepLines w:val="0"/>
-            <w:pageBreakBefore w:val="0"/>
-            <w:widowControl w:val="1"/>
-            <w:pBdr>
-              <w:top w:space="0" w:sz="0" w:val="nil"/>
-              <w:left w:space="0" w:sz="0" w:val="nil"/>
-              <w:bottom w:space="0" w:sz="0" w:val="nil"/>
-              <w:right w:space="0" w:sz="0" w:val="nil"/>
-              <w:between w:space="0" w:sz="0" w:val="nil"/>
-            </w:pBdr>
-            <w:shd w:fill="auto" w:val="clear"/>
+            <w:widowControl w:val="0"/>
             <w:tabs>
-              <w:tab w:val="right" w:leader="dot" w:pos="9350"/>
+              <w:tab w:val="right" w:leader="dot" w:pos="12000"/>
             </w:tabs>
-            <w:spacing w:after="0" w:before="0" w:line="259" w:lineRule="auto"/>
-            <w:ind w:left="0" w:right="0" w:firstLine="0"/>
-            <w:jc w:val="left"/>
+            <w:spacing w:after="0" w:before="60" w:line="240" w:lineRule="auto"/>
+            <w:ind w:left="720" w:firstLine="0"/>
             <w:rPr>
-              <w:rFonts w:ascii="Calibri" w:cs="Calibri" w:eastAsia="Calibri" w:hAnsi="Calibri"/>
+              <w:rFonts w:ascii="Arial" w:cs="Arial" w:eastAsia="Arial" w:hAnsi="Arial"/>
               <w:b w:val="0"/>
               <w:bCs w:val="0"/>
               <w:i w:val="0"/>
@@ -3171,8 +2688,8 @@
               <w:smallCaps w:val="0"/>
               <w:strike w:val="0"/>
               <w:color w:val="000000"/>
-              <w:sz w:val="24"/>
-              <w:szCs w:val="24"/>
+              <w:sz w:val="22"/>
+              <w:szCs w:val="22"/>
               <w:u w:val="none"/>
               <w:shd w:fill="auto" w:val="clear"/>
               <w:vertAlign w:val="baseline"/>
@@ -3196,9 +2713,9 @@
                 <w:vertAlign w:val="baseline"/>
                 <w:rtl w:val="0"/>
               </w:rPr>
-              <w:t xml:space="preserve">2.1.1 Project Background</w:t>
+              <w:t xml:space="preserve">2.1.1 Project Background (Moe)</w:t>
               <w:tab/>
-              <w:t xml:space="preserve">6</w:t>
+              <w:t xml:space="preserve">7</w:t>
             </w:r>
           </w:hyperlink>
           <w:r>
@@ -3209,26 +2726,14 @@
         </w:p>
         <w:p>
           <w:pPr>
-            <w:keepNext w:val="0"/>
-            <w:keepLines w:val="0"/>
-            <w:pageBreakBefore w:val="0"/>
-            <w:widowControl w:val="1"/>
-            <w:pBdr>
-              <w:top w:space="0" w:sz="0" w:val="nil"/>
-              <w:left w:space="0" w:sz="0" w:val="nil"/>
-              <w:bottom w:space="0" w:sz="0" w:val="nil"/>
-              <w:right w:space="0" w:sz="0" w:val="nil"/>
-              <w:between w:space="0" w:sz="0" w:val="nil"/>
-            </w:pBdr>
-            <w:shd w:fill="auto" w:val="clear"/>
+            <w:widowControl w:val="0"/>
             <w:tabs>
-              <w:tab w:val="right" w:leader="dot" w:pos="9350"/>
+              <w:tab w:val="right" w:leader="dot" w:pos="12000"/>
             </w:tabs>
-            <w:spacing w:after="0" w:before="0" w:line="259" w:lineRule="auto"/>
-            <w:ind w:left="0" w:right="0" w:firstLine="0"/>
-            <w:jc w:val="left"/>
+            <w:spacing w:after="0" w:before="60" w:line="240" w:lineRule="auto"/>
+            <w:ind w:left="720" w:firstLine="0"/>
             <w:rPr>
-              <w:rFonts w:ascii="Calibri" w:cs="Calibri" w:eastAsia="Calibri" w:hAnsi="Calibri"/>
+              <w:rFonts w:ascii="Arial" w:cs="Arial" w:eastAsia="Arial" w:hAnsi="Arial"/>
               <w:b w:val="0"/>
               <w:bCs w:val="0"/>
               <w:i w:val="0"/>
@@ -3236,8 +2741,8 @@
               <w:smallCaps w:val="0"/>
               <w:strike w:val="0"/>
               <w:color w:val="000000"/>
-              <w:sz w:val="24"/>
-              <w:szCs w:val="24"/>
+              <w:sz w:val="22"/>
+              <w:szCs w:val="22"/>
               <w:u w:val="none"/>
               <w:shd w:fill="auto" w:val="clear"/>
               <w:vertAlign w:val="baseline"/>
@@ -3261,9 +2766,9 @@
                 <w:vertAlign w:val="baseline"/>
                 <w:rtl w:val="0"/>
               </w:rPr>
-              <w:t xml:space="preserve">2.1.2 Problem Statement</w:t>
+              <w:t xml:space="preserve">2.1.2 Problem Statement (Seulgi) - Done</w:t>
               <w:tab/>
-              <w:t xml:space="preserve">6</w:t>
+              <w:t xml:space="preserve">7</w:t>
             </w:r>
           </w:hyperlink>
           <w:r>
@@ -3274,26 +2779,14 @@
         </w:p>
         <w:p>
           <w:pPr>
-            <w:keepNext w:val="0"/>
-            <w:keepLines w:val="0"/>
-            <w:pageBreakBefore w:val="0"/>
-            <w:widowControl w:val="1"/>
-            <w:pBdr>
-              <w:top w:space="0" w:sz="0" w:val="nil"/>
-              <w:left w:space="0" w:sz="0" w:val="nil"/>
-              <w:bottom w:space="0" w:sz="0" w:val="nil"/>
-              <w:right w:space="0" w:sz="0" w:val="nil"/>
-              <w:between w:space="0" w:sz="0" w:val="nil"/>
-            </w:pBdr>
-            <w:shd w:fill="auto" w:val="clear"/>
+            <w:widowControl w:val="0"/>
             <w:tabs>
-              <w:tab w:val="right" w:leader="dot" w:pos="9350"/>
+              <w:tab w:val="right" w:leader="dot" w:pos="12000"/>
             </w:tabs>
-            <w:spacing w:after="0" w:before="0" w:line="259" w:lineRule="auto"/>
-            <w:ind w:left="0" w:right="0" w:firstLine="0"/>
-            <w:jc w:val="left"/>
+            <w:spacing w:after="0" w:before="60" w:line="240" w:lineRule="auto"/>
+            <w:ind w:left="720" w:firstLine="0"/>
             <w:rPr>
-              <w:rFonts w:ascii="Calibri" w:cs="Calibri" w:eastAsia="Calibri" w:hAnsi="Calibri"/>
+              <w:rFonts w:ascii="Arial" w:cs="Arial" w:eastAsia="Arial" w:hAnsi="Arial"/>
               <w:b w:val="0"/>
               <w:bCs w:val="0"/>
               <w:i w:val="0"/>
@@ -3301,8 +2794,8 @@
               <w:smallCaps w:val="0"/>
               <w:strike w:val="0"/>
               <w:color w:val="000000"/>
-              <w:sz w:val="24"/>
-              <w:szCs w:val="24"/>
+              <w:sz w:val="22"/>
+              <w:szCs w:val="22"/>
               <w:u w:val="none"/>
               <w:shd w:fill="auto" w:val="clear"/>
               <w:vertAlign w:val="baseline"/>
@@ -3326,9 +2819,9 @@
                 <w:vertAlign w:val="baseline"/>
                 <w:rtl w:val="0"/>
               </w:rPr>
-              <w:t xml:space="preserve">2.1.3 Product Vision</w:t>
+              <w:t xml:space="preserve">2.1.3 Product Vision (Seulgi) - Done</w:t>
               <w:tab/>
-              <w:t xml:space="preserve">6</w:t>
+              <w:t xml:space="preserve">7</w:t>
             </w:r>
           </w:hyperlink>
           <w:r>
@@ -3339,26 +2832,14 @@
         </w:p>
         <w:p>
           <w:pPr>
-            <w:keepNext w:val="0"/>
-            <w:keepLines w:val="0"/>
-            <w:pageBreakBefore w:val="0"/>
-            <w:widowControl w:val="1"/>
-            <w:pBdr>
-              <w:top w:space="0" w:sz="0" w:val="nil"/>
-              <w:left w:space="0" w:sz="0" w:val="nil"/>
-              <w:bottom w:space="0" w:sz="0" w:val="nil"/>
-              <w:right w:space="0" w:sz="0" w:val="nil"/>
-              <w:between w:space="0" w:sz="0" w:val="nil"/>
-            </w:pBdr>
-            <w:shd w:fill="auto" w:val="clear"/>
+            <w:widowControl w:val="0"/>
             <w:tabs>
-              <w:tab w:val="right" w:leader="dot" w:pos="9350"/>
+              <w:tab w:val="right" w:leader="dot" w:pos="12000"/>
             </w:tabs>
-            <w:spacing w:after="0" w:before="0" w:line="259" w:lineRule="auto"/>
-            <w:ind w:left="0" w:right="0" w:firstLine="0"/>
-            <w:jc w:val="left"/>
+            <w:spacing w:after="0" w:before="60" w:line="240" w:lineRule="auto"/>
+            <w:ind w:left="360" w:firstLine="0"/>
             <w:rPr>
-              <w:rFonts w:ascii="Calibri" w:cs="Calibri" w:eastAsia="Calibri" w:hAnsi="Calibri"/>
+              <w:rFonts w:ascii="Arial" w:cs="Arial" w:eastAsia="Arial" w:hAnsi="Arial"/>
               <w:b w:val="0"/>
               <w:bCs w:val="0"/>
               <w:i w:val="0"/>
@@ -3366,8 +2847,8 @@
               <w:smallCaps w:val="0"/>
               <w:strike w:val="0"/>
               <w:color w:val="000000"/>
-              <w:sz w:val="24"/>
-              <w:szCs w:val="24"/>
+              <w:sz w:val="22"/>
+              <w:szCs w:val="22"/>
               <w:u w:val="none"/>
               <w:shd w:fill="auto" w:val="clear"/>
               <w:vertAlign w:val="baseline"/>
@@ -3393,7 +2874,7 @@
               </w:rPr>
               <w:t xml:space="preserve">2.2 Stakeholders and Users</w:t>
               <w:tab/>
-              <w:t xml:space="preserve">6</w:t>
+              <w:t xml:space="preserve">7</w:t>
             </w:r>
           </w:hyperlink>
           <w:r>
@@ -3404,26 +2885,14 @@
         </w:p>
         <w:p>
           <w:pPr>
-            <w:keepNext w:val="0"/>
-            <w:keepLines w:val="0"/>
-            <w:pageBreakBefore w:val="0"/>
-            <w:widowControl w:val="1"/>
-            <w:pBdr>
-              <w:top w:space="0" w:sz="0" w:val="nil"/>
-              <w:left w:space="0" w:sz="0" w:val="nil"/>
-              <w:bottom w:space="0" w:sz="0" w:val="nil"/>
-              <w:right w:space="0" w:sz="0" w:val="nil"/>
-              <w:between w:space="0" w:sz="0" w:val="nil"/>
-            </w:pBdr>
-            <w:shd w:fill="auto" w:val="clear"/>
+            <w:widowControl w:val="0"/>
             <w:tabs>
-              <w:tab w:val="right" w:leader="dot" w:pos="9350"/>
+              <w:tab w:val="right" w:leader="dot" w:pos="12000"/>
             </w:tabs>
-            <w:spacing w:after="0" w:before="0" w:line="259" w:lineRule="auto"/>
-            <w:ind w:left="0" w:right="0" w:firstLine="0"/>
-            <w:jc w:val="left"/>
+            <w:spacing w:after="0" w:before="60" w:line="240" w:lineRule="auto"/>
+            <w:ind w:left="360" w:firstLine="0"/>
             <w:rPr>
-              <w:rFonts w:ascii="Calibri" w:cs="Calibri" w:eastAsia="Calibri" w:hAnsi="Calibri"/>
+              <w:rFonts w:ascii="Arial" w:cs="Arial" w:eastAsia="Arial" w:hAnsi="Arial"/>
               <w:b w:val="0"/>
               <w:bCs w:val="0"/>
               <w:i w:val="0"/>
@@ -3431,8 +2900,8 @@
               <w:smallCaps w:val="0"/>
               <w:strike w:val="0"/>
               <w:color w:val="000000"/>
-              <w:sz w:val="24"/>
-              <w:szCs w:val="24"/>
+              <w:sz w:val="22"/>
+              <w:szCs w:val="22"/>
               <w:u w:val="none"/>
               <w:shd w:fill="auto" w:val="clear"/>
               <w:vertAlign w:val="baseline"/>
@@ -3458,7 +2927,7 @@
               </w:rPr>
               <w:t xml:space="preserve">2.3 Project Scope</w:t>
               <w:tab/>
-              <w:t xml:space="preserve">6</w:t>
+              <w:t xml:space="preserve">8</w:t>
             </w:r>
           </w:hyperlink>
           <w:r>
@@ -3469,26 +2938,14 @@
         </w:p>
         <w:p>
           <w:pPr>
-            <w:keepNext w:val="0"/>
-            <w:keepLines w:val="0"/>
-            <w:pageBreakBefore w:val="0"/>
-            <w:widowControl w:val="1"/>
-            <w:pBdr>
-              <w:top w:space="0" w:sz="0" w:val="nil"/>
-              <w:left w:space="0" w:sz="0" w:val="nil"/>
-              <w:bottom w:space="0" w:sz="0" w:val="nil"/>
-              <w:right w:space="0" w:sz="0" w:val="nil"/>
-              <w:between w:space="0" w:sz="0" w:val="nil"/>
-            </w:pBdr>
-            <w:shd w:fill="auto" w:val="clear"/>
+            <w:widowControl w:val="0"/>
             <w:tabs>
-              <w:tab w:val="right" w:leader="dot" w:pos="9350"/>
+              <w:tab w:val="right" w:leader="dot" w:pos="12000"/>
             </w:tabs>
-            <w:spacing w:after="0" w:before="0" w:line="259" w:lineRule="auto"/>
-            <w:ind w:left="0" w:right="0" w:firstLine="0"/>
-            <w:jc w:val="left"/>
+            <w:spacing w:after="0" w:before="60" w:line="240" w:lineRule="auto"/>
+            <w:ind w:left="360" w:firstLine="0"/>
             <w:rPr>
-              <w:rFonts w:ascii="Calibri" w:cs="Calibri" w:eastAsia="Calibri" w:hAnsi="Calibri"/>
+              <w:rFonts w:ascii="Arial" w:cs="Arial" w:eastAsia="Arial" w:hAnsi="Arial"/>
               <w:b w:val="0"/>
               <w:bCs w:val="0"/>
               <w:i w:val="0"/>
@@ -3496,8 +2953,8 @@
               <w:smallCaps w:val="0"/>
               <w:strike w:val="0"/>
               <w:color w:val="000000"/>
-              <w:sz w:val="24"/>
-              <w:szCs w:val="24"/>
+              <w:sz w:val="22"/>
+              <w:szCs w:val="22"/>
               <w:u w:val="none"/>
               <w:shd w:fill="auto" w:val="clear"/>
               <w:vertAlign w:val="baseline"/>
@@ -3523,7 +2980,7 @@
               </w:rPr>
               <w:t xml:space="preserve">2.4 System Rosks</w:t>
               <w:tab/>
-              <w:t xml:space="preserve">6</w:t>
+              <w:t xml:space="preserve">8</w:t>
             </w:r>
           </w:hyperlink>
           <w:r>
@@ -3534,26 +2991,14 @@
         </w:p>
         <w:p>
           <w:pPr>
-            <w:keepNext w:val="0"/>
-            <w:keepLines w:val="0"/>
-            <w:pageBreakBefore w:val="0"/>
-            <w:widowControl w:val="1"/>
-            <w:pBdr>
-              <w:top w:space="0" w:sz="0" w:val="nil"/>
-              <w:left w:space="0" w:sz="0" w:val="nil"/>
-              <w:bottom w:space="0" w:sz="0" w:val="nil"/>
-              <w:right w:space="0" w:sz="0" w:val="nil"/>
-              <w:between w:space="0" w:sz="0" w:val="nil"/>
-            </w:pBdr>
-            <w:shd w:fill="auto" w:val="clear"/>
+            <w:widowControl w:val="0"/>
             <w:tabs>
-              <w:tab w:val="right" w:leader="dot" w:pos="9350"/>
+              <w:tab w:val="right" w:leader="dot" w:pos="12000"/>
             </w:tabs>
-            <w:spacing w:after="0" w:before="0" w:line="259" w:lineRule="auto"/>
-            <w:ind w:left="0" w:right="0" w:firstLine="0"/>
-            <w:jc w:val="left"/>
+            <w:spacing w:after="0" w:before="60" w:line="240" w:lineRule="auto"/>
+            <w:ind w:left="360" w:firstLine="0"/>
             <w:rPr>
-              <w:rFonts w:ascii="Calibri" w:cs="Calibri" w:eastAsia="Calibri" w:hAnsi="Calibri"/>
+              <w:rFonts w:ascii="Arial" w:cs="Arial" w:eastAsia="Arial" w:hAnsi="Arial"/>
               <w:b w:val="0"/>
               <w:bCs w:val="0"/>
               <w:i w:val="0"/>
@@ -3561,8 +3006,8 @@
               <w:smallCaps w:val="0"/>
               <w:strike w:val="0"/>
               <w:color w:val="000000"/>
-              <w:sz w:val="24"/>
-              <w:szCs w:val="24"/>
+              <w:sz w:val="22"/>
+              <w:szCs w:val="22"/>
               <w:u w:val="none"/>
               <w:shd w:fill="auto" w:val="clear"/>
               <w:vertAlign w:val="baseline"/>
@@ -3588,7 +3033,7 @@
               </w:rPr>
               <w:t xml:space="preserve">2.5 Operating Environment</w:t>
               <w:tab/>
-              <w:t xml:space="preserve">6</w:t>
+              <w:t xml:space="preserve">8</w:t>
             </w:r>
           </w:hyperlink>
           <w:r>
@@ -3599,26 +3044,14 @@
         </w:p>
         <w:p>
           <w:pPr>
-            <w:keepNext w:val="0"/>
-            <w:keepLines w:val="0"/>
-            <w:pageBreakBefore w:val="0"/>
-            <w:widowControl w:val="1"/>
-            <w:pBdr>
-              <w:top w:space="0" w:sz="0" w:val="nil"/>
-              <w:left w:space="0" w:sz="0" w:val="nil"/>
-              <w:bottom w:space="0" w:sz="0" w:val="nil"/>
-              <w:right w:space="0" w:sz="0" w:val="nil"/>
-              <w:between w:space="0" w:sz="0" w:val="nil"/>
-            </w:pBdr>
-            <w:shd w:fill="auto" w:val="clear"/>
+            <w:widowControl w:val="0"/>
             <w:tabs>
-              <w:tab w:val="right" w:leader="dot" w:pos="9350"/>
+              <w:tab w:val="right" w:leader="dot" w:pos="12000"/>
             </w:tabs>
-            <w:spacing w:after="0" w:before="0" w:line="259" w:lineRule="auto"/>
-            <w:ind w:left="0" w:right="0" w:firstLine="0"/>
-            <w:jc w:val="left"/>
+            <w:spacing w:after="0" w:before="60" w:line="240" w:lineRule="auto"/>
+            <w:ind w:left="360" w:firstLine="0"/>
             <w:rPr>
-              <w:rFonts w:ascii="Calibri" w:cs="Calibri" w:eastAsia="Calibri" w:hAnsi="Calibri"/>
+              <w:rFonts w:ascii="Arial" w:cs="Arial" w:eastAsia="Arial" w:hAnsi="Arial"/>
               <w:b w:val="0"/>
               <w:bCs w:val="0"/>
               <w:i w:val="0"/>
@@ -3626,8 +3059,8 @@
               <w:smallCaps w:val="0"/>
               <w:strike w:val="0"/>
               <w:color w:val="000000"/>
-              <w:sz w:val="24"/>
-              <w:szCs w:val="24"/>
+              <w:sz w:val="22"/>
+              <w:szCs w:val="22"/>
               <w:u w:val="none"/>
               <w:shd w:fill="auto" w:val="clear"/>
               <w:vertAlign w:val="baseline"/>
@@ -3653,7 +3086,7 @@
               </w:rPr>
               <w:t xml:space="preserve">2.6 Functional Requirements</w:t>
               <w:tab/>
-              <w:t xml:space="preserve">6</w:t>
+              <w:t xml:space="preserve">8</w:t>
             </w:r>
           </w:hyperlink>
           <w:r>
@@ -3664,26 +3097,14 @@
         </w:p>
         <w:p>
           <w:pPr>
-            <w:keepNext w:val="0"/>
-            <w:keepLines w:val="0"/>
-            <w:pageBreakBefore w:val="0"/>
-            <w:widowControl w:val="1"/>
-            <w:pBdr>
-              <w:top w:space="0" w:sz="0" w:val="nil"/>
-              <w:left w:space="0" w:sz="0" w:val="nil"/>
-              <w:bottom w:space="0" w:sz="0" w:val="nil"/>
-              <w:right w:space="0" w:sz="0" w:val="nil"/>
-              <w:between w:space="0" w:sz="0" w:val="nil"/>
-            </w:pBdr>
-            <w:shd w:fill="auto" w:val="clear"/>
+            <w:widowControl w:val="0"/>
             <w:tabs>
-              <w:tab w:val="right" w:leader="dot" w:pos="9350"/>
+              <w:tab w:val="right" w:leader="dot" w:pos="12000"/>
             </w:tabs>
-            <w:spacing w:after="0" w:before="0" w:line="259" w:lineRule="auto"/>
-            <w:ind w:left="0" w:right="0" w:firstLine="0"/>
-            <w:jc w:val="left"/>
+            <w:spacing w:after="0" w:before="60" w:line="240" w:lineRule="auto"/>
+            <w:ind w:left="360" w:firstLine="0"/>
             <w:rPr>
-              <w:rFonts w:ascii="Calibri" w:cs="Calibri" w:eastAsia="Calibri" w:hAnsi="Calibri"/>
+              <w:rFonts w:ascii="Arial" w:cs="Arial" w:eastAsia="Arial" w:hAnsi="Arial"/>
               <w:b w:val="0"/>
               <w:bCs w:val="0"/>
               <w:i w:val="0"/>
@@ -3691,8 +3112,8 @@
               <w:smallCaps w:val="0"/>
               <w:strike w:val="0"/>
               <w:color w:val="000000"/>
-              <w:sz w:val="24"/>
-              <w:szCs w:val="24"/>
+              <w:sz w:val="22"/>
+              <w:szCs w:val="22"/>
               <w:u w:val="none"/>
               <w:shd w:fill="auto" w:val="clear"/>
               <w:vertAlign w:val="baseline"/>
@@ -3718,7 +3139,7 @@
               </w:rPr>
               <w:t xml:space="preserve">2.7 Nonfunctional Requirements</w:t>
               <w:tab/>
-              <w:t xml:space="preserve">6</w:t>
+              <w:t xml:space="preserve">8</w:t>
             </w:r>
           </w:hyperlink>
           <w:r>
@@ -3729,26 +3150,14 @@
         </w:p>
         <w:p>
           <w:pPr>
-            <w:keepNext w:val="0"/>
-            <w:keepLines w:val="0"/>
-            <w:pageBreakBefore w:val="0"/>
-            <w:widowControl w:val="1"/>
-            <w:pBdr>
-              <w:top w:space="0" w:sz="0" w:val="nil"/>
-              <w:left w:space="0" w:sz="0" w:val="nil"/>
-              <w:bottom w:space="0" w:sz="0" w:val="nil"/>
-              <w:right w:space="0" w:sz="0" w:val="nil"/>
-              <w:between w:space="0" w:sz="0" w:val="nil"/>
-            </w:pBdr>
-            <w:shd w:fill="auto" w:val="clear"/>
+            <w:widowControl w:val="0"/>
             <w:tabs>
-              <w:tab w:val="right" w:leader="dot" w:pos="9350"/>
+              <w:tab w:val="right" w:leader="dot" w:pos="12000"/>
             </w:tabs>
-            <w:spacing w:after="0" w:before="0" w:line="259" w:lineRule="auto"/>
-            <w:ind w:left="0" w:right="0" w:firstLine="0"/>
-            <w:jc w:val="left"/>
+            <w:spacing w:after="0" w:before="60" w:line="240" w:lineRule="auto"/>
+            <w:ind w:left="360" w:firstLine="0"/>
             <w:rPr>
-              <w:rFonts w:ascii="Calibri" w:cs="Calibri" w:eastAsia="Calibri" w:hAnsi="Calibri"/>
+              <w:rFonts w:ascii="Arial" w:cs="Arial" w:eastAsia="Arial" w:hAnsi="Arial"/>
               <w:b w:val="0"/>
               <w:bCs w:val="0"/>
               <w:i w:val="0"/>
@@ -3756,8 +3165,8 @@
               <w:smallCaps w:val="0"/>
               <w:strike w:val="0"/>
               <w:color w:val="000000"/>
-              <w:sz w:val="24"/>
-              <w:szCs w:val="24"/>
+              <w:sz w:val="22"/>
+              <w:szCs w:val="22"/>
               <w:u w:val="none"/>
               <w:shd w:fill="auto" w:val="clear"/>
               <w:vertAlign w:val="baseline"/>
@@ -3783,7 +3192,7 @@
               </w:rPr>
               <w:t xml:space="preserve">2.8 UI/UX Interface Mock-ups</w:t>
               <w:tab/>
-              <w:t xml:space="preserve">6</w:t>
+              <w:t xml:space="preserve">8</w:t>
             </w:r>
           </w:hyperlink>
           <w:r>
@@ -3794,26 +3203,14 @@
         </w:p>
         <w:p>
           <w:pPr>
-            <w:keepNext w:val="0"/>
-            <w:keepLines w:val="0"/>
-            <w:pageBreakBefore w:val="0"/>
-            <w:widowControl w:val="1"/>
-            <w:pBdr>
-              <w:top w:space="0" w:sz="0" w:val="nil"/>
-              <w:left w:space="0" w:sz="0" w:val="nil"/>
-              <w:bottom w:space="0" w:sz="0" w:val="nil"/>
-              <w:right w:space="0" w:sz="0" w:val="nil"/>
-              <w:between w:space="0" w:sz="0" w:val="nil"/>
-            </w:pBdr>
-            <w:shd w:fill="auto" w:val="clear"/>
+            <w:widowControl w:val="0"/>
             <w:tabs>
-              <w:tab w:val="right" w:leader="dot" w:pos="9350"/>
+              <w:tab w:val="right" w:leader="dot" w:pos="12000"/>
             </w:tabs>
-            <w:spacing w:after="360" w:before="360" w:line="259" w:lineRule="auto"/>
-            <w:ind w:left="0" w:right="0" w:firstLine="0"/>
-            <w:jc w:val="left"/>
+            <w:spacing w:after="0" w:before="60" w:line="240" w:lineRule="auto"/>
+            <w:ind w:left="360" w:firstLine="0"/>
             <w:rPr>
-              <w:rFonts w:ascii="Calibri" w:cs="Calibri" w:eastAsia="Calibri" w:hAnsi="Calibri"/>
+              <w:rFonts w:ascii="Arial" w:cs="Arial" w:eastAsia="Arial" w:hAnsi="Arial"/>
               <w:b w:val="0"/>
               <w:bCs w:val="0"/>
               <w:i w:val="0"/>
@@ -3821,79 +3218,14 @@
               <w:smallCaps w:val="0"/>
               <w:strike w:val="0"/>
               <w:color w:val="000000"/>
-              <w:sz w:val="24"/>
-              <w:szCs w:val="24"/>
+              <w:sz w:val="22"/>
+              <w:szCs w:val="22"/>
               <w:u w:val="none"/>
               <w:shd w:fill="auto" w:val="clear"/>
               <w:vertAlign w:val="baseline"/>
             </w:rPr>
           </w:pPr>
-          <w:hyperlink w:anchor="_heading=h.a627f7f373j7">
-            <w:r>
-              <w:rPr>
-                <w:rFonts w:ascii="Calibri" w:cs="Calibri" w:eastAsia="Calibri" w:hAnsi="Calibri"/>
-                <w:b w:val="1"/>
-                <w:bCs w:val="1"/>
-                <w:i w:val="0"/>
-                <w:iCs w:val="0"/>
-                <w:smallCaps w:val="1"/>
-                <w:strike w:val="0"/>
-                <w:color w:val="000000"/>
-                <w:sz w:val="22"/>
-                <w:szCs w:val="22"/>
-                <w:u w:val="single"/>
-                <w:shd w:fill="auto" w:val="clear"/>
-                <w:vertAlign w:val="baseline"/>
-                <w:rtl w:val="0"/>
-              </w:rPr>
-              <w:t xml:space="preserve">Section 3</w:t>
-              <w:tab/>
-              <w:t xml:space="preserve">7</w:t>
-            </w:r>
-          </w:hyperlink>
-          <w:r>
-            <w:rPr>
-              <w:rtl w:val="0"/>
-            </w:rPr>
-          </w:r>
-        </w:p>
-        <w:p>
-          <w:pPr>
-            <w:keepNext w:val="0"/>
-            <w:keepLines w:val="0"/>
-            <w:pageBreakBefore w:val="0"/>
-            <w:widowControl w:val="1"/>
-            <w:pBdr>
-              <w:top w:space="0" w:sz="0" w:val="nil"/>
-              <w:left w:space="0" w:sz="0" w:val="nil"/>
-              <w:bottom w:space="0" w:sz="0" w:val="nil"/>
-              <w:right w:space="0" w:sz="0" w:val="nil"/>
-              <w:between w:space="0" w:sz="0" w:val="nil"/>
-            </w:pBdr>
-            <w:shd w:fill="auto" w:val="clear"/>
-            <w:tabs>
-              <w:tab w:val="right" w:leader="dot" w:pos="9350"/>
-            </w:tabs>
-            <w:spacing w:after="0" w:before="0" w:line="259" w:lineRule="auto"/>
-            <w:ind w:left="0" w:right="0" w:firstLine="0"/>
-            <w:jc w:val="left"/>
-            <w:rPr>
-              <w:rFonts w:ascii="Calibri" w:cs="Calibri" w:eastAsia="Calibri" w:hAnsi="Calibri"/>
-              <w:b w:val="0"/>
-              <w:bCs w:val="0"/>
-              <w:i w:val="0"/>
-              <w:iCs w:val="0"/>
-              <w:smallCaps w:val="0"/>
-              <w:strike w:val="0"/>
-              <w:color w:val="000000"/>
-              <w:sz w:val="24"/>
-              <w:szCs w:val="24"/>
-              <w:u w:val="none"/>
-              <w:shd w:fill="auto" w:val="clear"/>
-              <w:vertAlign w:val="baseline"/>
-            </w:rPr>
-          </w:pPr>
-          <w:hyperlink w:anchor="_heading=h.572goaq9h40j">
+          <w:hyperlink w:anchor="_heading=h.dii8jj6kf9ap">
             <w:r>
               <w:rPr>
                 <w:rFonts w:ascii="Calibri" w:cs="Calibri" w:eastAsia="Calibri" w:hAnsi="Calibri"/>
@@ -3911,9 +3243,9 @@
                 <w:vertAlign w:val="baseline"/>
                 <w:rtl w:val="0"/>
               </w:rPr>
-              <w:t xml:space="preserve">3.1 Workflow Diagrams</w:t>
+              <w:t xml:space="preserve">3.1 Data Flow Diagrams</w:t>
               <w:tab/>
-              <w:t xml:space="preserve">7</w:t>
+              <w:t xml:space="preserve">9</w:t>
             </w:r>
           </w:hyperlink>
           <w:r>
@@ -3924,26 +3256,14 @@
         </w:p>
         <w:p>
           <w:pPr>
-            <w:keepNext w:val="0"/>
-            <w:keepLines w:val="0"/>
-            <w:pageBreakBefore w:val="0"/>
-            <w:widowControl w:val="1"/>
-            <w:pBdr>
-              <w:top w:space="0" w:sz="0" w:val="nil"/>
-              <w:left w:space="0" w:sz="0" w:val="nil"/>
-              <w:bottom w:space="0" w:sz="0" w:val="nil"/>
-              <w:right w:space="0" w:sz="0" w:val="nil"/>
-              <w:between w:space="0" w:sz="0" w:val="nil"/>
-            </w:pBdr>
-            <w:shd w:fill="auto" w:val="clear"/>
+            <w:widowControl w:val="0"/>
             <w:tabs>
-              <w:tab w:val="right" w:leader="dot" w:pos="9350"/>
+              <w:tab w:val="right" w:leader="dot" w:pos="12000"/>
             </w:tabs>
-            <w:spacing w:after="0" w:before="0" w:line="259" w:lineRule="auto"/>
-            <w:ind w:left="0" w:right="0" w:firstLine="0"/>
-            <w:jc w:val="left"/>
+            <w:spacing w:after="0" w:before="60" w:line="240" w:lineRule="auto"/>
+            <w:ind w:left="360" w:firstLine="0"/>
             <w:rPr>
-              <w:rFonts w:ascii="Calibri" w:cs="Calibri" w:eastAsia="Calibri" w:hAnsi="Calibri"/>
+              <w:rFonts w:ascii="Arial" w:cs="Arial" w:eastAsia="Arial" w:hAnsi="Arial"/>
               <w:b w:val="0"/>
               <w:bCs w:val="0"/>
               <w:i w:val="0"/>
@@ -3951,14 +3271,14 @@
               <w:smallCaps w:val="0"/>
               <w:strike w:val="0"/>
               <w:color w:val="000000"/>
-              <w:sz w:val="24"/>
-              <w:szCs w:val="24"/>
+              <w:sz w:val="22"/>
+              <w:szCs w:val="22"/>
               <w:u w:val="none"/>
               <w:shd w:fill="auto" w:val="clear"/>
               <w:vertAlign w:val="baseline"/>
             </w:rPr>
           </w:pPr>
-          <w:hyperlink w:anchor="_heading=h.dii8jj6kf9ap">
+          <w:hyperlink w:anchor="_heading=h.thorqym092ll">
             <w:r>
               <w:rPr>
                 <w:rFonts w:ascii="Calibri" w:cs="Calibri" w:eastAsia="Calibri" w:hAnsi="Calibri"/>
@@ -3976,9 +3296,9 @@
                 <w:vertAlign w:val="baseline"/>
                 <w:rtl w:val="0"/>
               </w:rPr>
-              <w:t xml:space="preserve">3.2 Data Modelling and Flow</w:t>
+              <w:t xml:space="preserve">3.2 Iser Stories and related Use Case Scenarios</w:t>
               <w:tab/>
-              <w:t xml:space="preserve">7</w:t>
+              <w:t xml:space="preserve">9</w:t>
             </w:r>
           </w:hyperlink>
           <w:r>
@@ -3989,26 +3309,14 @@
         </w:p>
         <w:p>
           <w:pPr>
-            <w:keepNext w:val="0"/>
-            <w:keepLines w:val="0"/>
-            <w:pageBreakBefore w:val="0"/>
-            <w:widowControl w:val="1"/>
-            <w:pBdr>
-              <w:top w:space="0" w:sz="0" w:val="nil"/>
-              <w:left w:space="0" w:sz="0" w:val="nil"/>
-              <w:bottom w:space="0" w:sz="0" w:val="nil"/>
-              <w:right w:space="0" w:sz="0" w:val="nil"/>
-              <w:between w:space="0" w:sz="0" w:val="nil"/>
-            </w:pBdr>
-            <w:shd w:fill="auto" w:val="clear"/>
+            <w:widowControl w:val="0"/>
             <w:tabs>
-              <w:tab w:val="right" w:leader="dot" w:pos="9350"/>
+              <w:tab w:val="right" w:leader="dot" w:pos="12000"/>
             </w:tabs>
-            <w:spacing w:after="0" w:before="0" w:line="259" w:lineRule="auto"/>
-            <w:ind w:left="0" w:right="0" w:firstLine="0"/>
-            <w:jc w:val="left"/>
+            <w:spacing w:after="0" w:before="60" w:line="240" w:lineRule="auto"/>
+            <w:ind w:left="360" w:firstLine="0"/>
             <w:rPr>
-              <w:rFonts w:ascii="Calibri" w:cs="Calibri" w:eastAsia="Calibri" w:hAnsi="Calibri"/>
+              <w:rFonts w:ascii="Arial" w:cs="Arial" w:eastAsia="Arial" w:hAnsi="Arial"/>
               <w:b w:val="0"/>
               <w:bCs w:val="0"/>
               <w:i w:val="0"/>
@@ -4016,14 +3324,14 @@
               <w:smallCaps w:val="0"/>
               <w:strike w:val="0"/>
               <w:color w:val="000000"/>
-              <w:sz w:val="24"/>
-              <w:szCs w:val="24"/>
+              <w:sz w:val="22"/>
+              <w:szCs w:val="22"/>
               <w:u w:val="none"/>
               <w:shd w:fill="auto" w:val="clear"/>
               <w:vertAlign w:val="baseline"/>
             </w:rPr>
           </w:pPr>
-          <w:hyperlink w:anchor="_heading=h.thorqym092ll">
+          <w:hyperlink w:anchor="_heading=h.wwcftamdb84w">
             <w:r>
               <w:rPr>
                 <w:rFonts w:ascii="Calibri" w:cs="Calibri" w:eastAsia="Calibri" w:hAnsi="Calibri"/>
@@ -4041,9 +3349,9 @@
                 <w:vertAlign w:val="baseline"/>
                 <w:rtl w:val="0"/>
               </w:rPr>
-              <w:t xml:space="preserve">3.3 Use Case Scenarios</w:t>
+              <w:t xml:space="preserve">3.3 Activity Diagrams</w:t>
               <w:tab/>
-              <w:t xml:space="preserve">7</w:t>
+              <w:t xml:space="preserve">9</w:t>
             </w:r>
           </w:hyperlink>
           <w:r>
@@ -4054,26 +3362,14 @@
         </w:p>
         <w:p>
           <w:pPr>
-            <w:keepNext w:val="0"/>
-            <w:keepLines w:val="0"/>
-            <w:pageBreakBefore w:val="0"/>
-            <w:widowControl w:val="1"/>
-            <w:pBdr>
-              <w:top w:space="0" w:sz="0" w:val="nil"/>
-              <w:left w:space="0" w:sz="0" w:val="nil"/>
-              <w:bottom w:space="0" w:sz="0" w:val="nil"/>
-              <w:right w:space="0" w:sz="0" w:val="nil"/>
-              <w:between w:space="0" w:sz="0" w:val="nil"/>
-            </w:pBdr>
-            <w:shd w:fill="auto" w:val="clear"/>
+            <w:widowControl w:val="0"/>
             <w:tabs>
-              <w:tab w:val="right" w:leader="dot" w:pos="9350"/>
+              <w:tab w:val="right" w:leader="dot" w:pos="12000"/>
             </w:tabs>
-            <w:spacing w:after="0" w:before="0" w:line="259" w:lineRule="auto"/>
-            <w:ind w:left="0" w:right="0" w:firstLine="0"/>
-            <w:jc w:val="left"/>
+            <w:spacing w:after="0" w:before="60" w:line="240" w:lineRule="auto"/>
+            <w:ind w:left="360" w:firstLine="0"/>
             <w:rPr>
-              <w:rFonts w:ascii="Calibri" w:cs="Calibri" w:eastAsia="Calibri" w:hAnsi="Calibri"/>
+              <w:rFonts w:ascii="Arial" w:cs="Arial" w:eastAsia="Arial" w:hAnsi="Arial"/>
               <w:b w:val="0"/>
               <w:bCs w:val="0"/>
               <w:i w:val="0"/>
@@ -4081,14 +3377,14 @@
               <w:smallCaps w:val="0"/>
               <w:strike w:val="0"/>
               <w:color w:val="000000"/>
-              <w:sz w:val="24"/>
-              <w:szCs w:val="24"/>
+              <w:sz w:val="22"/>
+              <w:szCs w:val="22"/>
               <w:u w:val="none"/>
               <w:shd w:fill="auto" w:val="clear"/>
               <w:vertAlign w:val="baseline"/>
             </w:rPr>
           </w:pPr>
-          <w:hyperlink w:anchor="_heading=h.wwcftamdb84w">
+          <w:hyperlink w:anchor="_heading=h.szzfjqfokw5">
             <w:r>
               <w:rPr>
                 <w:rFonts w:ascii="Calibri" w:cs="Calibri" w:eastAsia="Calibri" w:hAnsi="Calibri"/>
@@ -4106,9 +3402,9 @@
                 <w:vertAlign w:val="baseline"/>
                 <w:rtl w:val="0"/>
               </w:rPr>
-              <w:t xml:space="preserve">3.4 Activity Diagrams</w:t>
+              <w:t xml:space="preserve">3.4 Business Rules</w:t>
               <w:tab/>
-              <w:t xml:space="preserve">7</w:t>
+              <w:t xml:space="preserve">9</w:t>
             </w:r>
           </w:hyperlink>
           <w:r>
@@ -4119,26 +3415,14 @@
         </w:p>
         <w:p>
           <w:pPr>
-            <w:keepNext w:val="0"/>
-            <w:keepLines w:val="0"/>
-            <w:pageBreakBefore w:val="0"/>
-            <w:widowControl w:val="1"/>
-            <w:pBdr>
-              <w:top w:space="0" w:sz="0" w:val="nil"/>
-              <w:left w:space="0" w:sz="0" w:val="nil"/>
-              <w:bottom w:space="0" w:sz="0" w:val="nil"/>
-              <w:right w:space="0" w:sz="0" w:val="nil"/>
-              <w:between w:space="0" w:sz="0" w:val="nil"/>
-            </w:pBdr>
-            <w:shd w:fill="auto" w:val="clear"/>
+            <w:widowControl w:val="0"/>
             <w:tabs>
-              <w:tab w:val="right" w:leader="dot" w:pos="9350"/>
+              <w:tab w:val="right" w:leader="dot" w:pos="12000"/>
             </w:tabs>
-            <w:spacing w:after="0" w:before="0" w:line="259" w:lineRule="auto"/>
-            <w:ind w:left="0" w:right="0" w:firstLine="0"/>
-            <w:jc w:val="left"/>
+            <w:spacing w:after="0" w:before="60" w:line="240" w:lineRule="auto"/>
+            <w:ind w:left="360" w:firstLine="0"/>
             <w:rPr>
-              <w:rFonts w:ascii="Calibri" w:cs="Calibri" w:eastAsia="Calibri" w:hAnsi="Calibri"/>
+              <w:rFonts w:ascii="Arial" w:cs="Arial" w:eastAsia="Arial" w:hAnsi="Arial"/>
               <w:b w:val="0"/>
               <w:bCs w:val="0"/>
               <w:i w:val="0"/>
@@ -4146,14 +3430,14 @@
               <w:smallCaps w:val="0"/>
               <w:strike w:val="0"/>
               <w:color w:val="000000"/>
-              <w:sz w:val="24"/>
-              <w:szCs w:val="24"/>
+              <w:sz w:val="22"/>
+              <w:szCs w:val="22"/>
               <w:u w:val="none"/>
               <w:shd w:fill="auto" w:val="clear"/>
               <w:vertAlign w:val="baseline"/>
             </w:rPr>
           </w:pPr>
-          <w:hyperlink w:anchor="_heading=h.szzfjqfokw5">
+          <w:hyperlink w:anchor="_heading=h.18b2116b06o6">
             <w:r>
               <w:rPr>
                 <w:rFonts w:ascii="Calibri" w:cs="Calibri" w:eastAsia="Calibri" w:hAnsi="Calibri"/>
@@ -4171,9 +3455,9 @@
                 <w:vertAlign w:val="baseline"/>
                 <w:rtl w:val="0"/>
               </w:rPr>
-              <w:t xml:space="preserve">3.5 Business Rules</w:t>
+              <w:t xml:space="preserve">6.1 Work Breakdown Structure</w:t>
               <w:tab/>
-              <w:t xml:space="preserve">7</w:t>
+              <w:t xml:space="preserve">10</w:t>
             </w:r>
           </w:hyperlink>
           <w:r>
@@ -4184,26 +3468,14 @@
         </w:p>
         <w:p>
           <w:pPr>
-            <w:keepNext w:val="0"/>
-            <w:keepLines w:val="0"/>
-            <w:pageBreakBefore w:val="0"/>
-            <w:widowControl w:val="1"/>
-            <w:pBdr>
-              <w:top w:space="0" w:sz="0" w:val="nil"/>
-              <w:left w:space="0" w:sz="0" w:val="nil"/>
-              <w:bottom w:space="0" w:sz="0" w:val="nil"/>
-              <w:right w:space="0" w:sz="0" w:val="nil"/>
-              <w:between w:space="0" w:sz="0" w:val="nil"/>
-            </w:pBdr>
-            <w:shd w:fill="auto" w:val="clear"/>
+            <w:widowControl w:val="0"/>
             <w:tabs>
-              <w:tab w:val="right" w:leader="dot" w:pos="9350"/>
+              <w:tab w:val="right" w:leader="dot" w:pos="12000"/>
             </w:tabs>
-            <w:spacing w:after="360" w:before="360" w:line="259" w:lineRule="auto"/>
-            <w:ind w:left="0" w:right="0" w:firstLine="0"/>
-            <w:jc w:val="left"/>
+            <w:spacing w:after="0" w:before="60" w:line="240" w:lineRule="auto"/>
+            <w:ind w:left="360" w:firstLine="0"/>
             <w:rPr>
-              <w:rFonts w:ascii="Calibri" w:cs="Calibri" w:eastAsia="Calibri" w:hAnsi="Calibri"/>
+              <w:rFonts w:ascii="Arial" w:cs="Arial" w:eastAsia="Arial" w:hAnsi="Arial"/>
               <w:b w:val="0"/>
               <w:bCs w:val="0"/>
               <w:i w:val="0"/>
@@ -4211,209 +3483,14 @@
               <w:smallCaps w:val="0"/>
               <w:strike w:val="0"/>
               <w:color w:val="000000"/>
-              <w:sz w:val="24"/>
-              <w:szCs w:val="24"/>
+              <w:sz w:val="22"/>
+              <w:szCs w:val="22"/>
               <w:u w:val="none"/>
               <w:shd w:fill="auto" w:val="clear"/>
               <w:vertAlign w:val="baseline"/>
             </w:rPr>
           </w:pPr>
-          <w:hyperlink w:anchor="_heading=h.y5oiyvlqgaeh">
-            <w:r>
-              <w:rPr>
-                <w:rFonts w:ascii="Calibri" w:cs="Calibri" w:eastAsia="Calibri" w:hAnsi="Calibri"/>
-                <w:b w:val="1"/>
-                <w:bCs w:val="1"/>
-                <w:i w:val="0"/>
-                <w:iCs w:val="0"/>
-                <w:smallCaps w:val="1"/>
-                <w:strike w:val="0"/>
-                <w:color w:val="000000"/>
-                <w:sz w:val="22"/>
-                <w:szCs w:val="22"/>
-                <w:u w:val="single"/>
-                <w:shd w:fill="auto" w:val="clear"/>
-                <w:vertAlign w:val="baseline"/>
-                <w:rtl w:val="0"/>
-              </w:rPr>
-              <w:t xml:space="preserve">Section 4 – Domain Class</w:t>
-              <w:tab/>
-              <w:t xml:space="preserve">8</w:t>
-            </w:r>
-          </w:hyperlink>
-          <w:r>
-            <w:rPr>
-              <w:rtl w:val="0"/>
-            </w:rPr>
-          </w:r>
-        </w:p>
-        <w:p>
-          <w:pPr>
-            <w:keepNext w:val="0"/>
-            <w:keepLines w:val="0"/>
-            <w:pageBreakBefore w:val="0"/>
-            <w:widowControl w:val="1"/>
-            <w:pBdr>
-              <w:top w:space="0" w:sz="0" w:val="nil"/>
-              <w:left w:space="0" w:sz="0" w:val="nil"/>
-              <w:bottom w:space="0" w:sz="0" w:val="nil"/>
-              <w:right w:space="0" w:sz="0" w:val="nil"/>
-              <w:between w:space="0" w:sz="0" w:val="nil"/>
-            </w:pBdr>
-            <w:shd w:fill="auto" w:val="clear"/>
-            <w:tabs>
-              <w:tab w:val="right" w:leader="dot" w:pos="9350"/>
-            </w:tabs>
-            <w:spacing w:after="360" w:before="360" w:line="259" w:lineRule="auto"/>
-            <w:ind w:left="0" w:right="0" w:firstLine="0"/>
-            <w:jc w:val="left"/>
-            <w:rPr>
-              <w:rFonts w:ascii="Calibri" w:cs="Calibri" w:eastAsia="Calibri" w:hAnsi="Calibri"/>
-              <w:b w:val="0"/>
-              <w:bCs w:val="0"/>
-              <w:i w:val="0"/>
-              <w:iCs w:val="0"/>
-              <w:smallCaps w:val="0"/>
-              <w:strike w:val="0"/>
-              <w:color w:val="000000"/>
-              <w:sz w:val="24"/>
-              <w:szCs w:val="24"/>
-              <w:u w:val="none"/>
-              <w:shd w:fill="auto" w:val="clear"/>
-              <w:vertAlign w:val="baseline"/>
-            </w:rPr>
-          </w:pPr>
-          <w:hyperlink w:anchor="_heading=h.p3nne5wzy9dd">
-            <w:r>
-              <w:rPr>
-                <w:rFonts w:ascii="Calibri" w:cs="Calibri" w:eastAsia="Calibri" w:hAnsi="Calibri"/>
-                <w:b w:val="1"/>
-                <w:bCs w:val="1"/>
-                <w:i w:val="0"/>
-                <w:iCs w:val="0"/>
-                <w:smallCaps w:val="1"/>
-                <w:strike w:val="0"/>
-                <w:color w:val="000000"/>
-                <w:sz w:val="22"/>
-                <w:szCs w:val="22"/>
-                <w:u w:val="single"/>
-                <w:shd w:fill="auto" w:val="clear"/>
-                <w:vertAlign w:val="baseline"/>
-                <w:rtl w:val="0"/>
-              </w:rPr>
-              <w:t xml:space="preserve">Section 5 – Database</w:t>
-              <w:tab/>
-              <w:t xml:space="preserve">8</w:t>
-            </w:r>
-          </w:hyperlink>
-          <w:r>
-            <w:rPr>
-              <w:rtl w:val="0"/>
-            </w:rPr>
-          </w:r>
-        </w:p>
-        <w:p>
-          <w:pPr>
-            <w:keepNext w:val="0"/>
-            <w:keepLines w:val="0"/>
-            <w:pageBreakBefore w:val="0"/>
-            <w:widowControl w:val="1"/>
-            <w:pBdr>
-              <w:top w:space="0" w:sz="0" w:val="nil"/>
-              <w:left w:space="0" w:sz="0" w:val="nil"/>
-              <w:bottom w:space="0" w:sz="0" w:val="nil"/>
-              <w:right w:space="0" w:sz="0" w:val="nil"/>
-              <w:between w:space="0" w:sz="0" w:val="nil"/>
-            </w:pBdr>
-            <w:shd w:fill="auto" w:val="clear"/>
-            <w:tabs>
-              <w:tab w:val="right" w:leader="dot" w:pos="9350"/>
-            </w:tabs>
-            <w:spacing w:after="360" w:before="360" w:line="259" w:lineRule="auto"/>
-            <w:ind w:left="0" w:right="0" w:firstLine="0"/>
-            <w:jc w:val="left"/>
-            <w:rPr>
-              <w:rFonts w:ascii="Calibri" w:cs="Calibri" w:eastAsia="Calibri" w:hAnsi="Calibri"/>
-              <w:b w:val="0"/>
-              <w:bCs w:val="0"/>
-              <w:i w:val="0"/>
-              <w:iCs w:val="0"/>
-              <w:smallCaps w:val="0"/>
-              <w:strike w:val="0"/>
-              <w:color w:val="000000"/>
-              <w:sz w:val="24"/>
-              <w:szCs w:val="24"/>
-              <w:u w:val="none"/>
-              <w:shd w:fill="auto" w:val="clear"/>
-              <w:vertAlign w:val="baseline"/>
-            </w:rPr>
-          </w:pPr>
-          <w:hyperlink w:anchor="_heading=h.mw5dv8dm48go">
-            <w:r>
-              <w:rPr>
-                <w:rFonts w:ascii="Calibri" w:cs="Calibri" w:eastAsia="Calibri" w:hAnsi="Calibri"/>
-                <w:b w:val="1"/>
-                <w:bCs w:val="1"/>
-                <w:i w:val="0"/>
-                <w:iCs w:val="0"/>
-                <w:smallCaps w:val="1"/>
-                <w:strike w:val="0"/>
-                <w:color w:val="000000"/>
-                <w:sz w:val="22"/>
-                <w:szCs w:val="22"/>
-                <w:u w:val="single"/>
-                <w:shd w:fill="auto" w:val="clear"/>
-                <w:vertAlign w:val="baseline"/>
-                <w:rtl w:val="0"/>
-              </w:rPr>
-              <w:t xml:space="preserve">Section 6 – Project Management</w:t>
-              <w:tab/>
-              <w:t xml:space="preserve">8</w:t>
-            </w:r>
-          </w:hyperlink>
-          <w:r>
-            <w:rPr>
-              <w:rtl w:val="0"/>
-            </w:rPr>
-          </w:r>
-        </w:p>
-        <w:p>
-          <w:pPr>
-            <w:keepNext w:val="0"/>
-            <w:keepLines w:val="0"/>
-            <w:pageBreakBefore w:val="0"/>
-            <w:widowControl w:val="1"/>
-            <w:pBdr>
-              <w:top w:space="0" w:sz="0" w:val="nil"/>
-              <w:left w:space="0" w:sz="0" w:val="nil"/>
-              <w:bottom w:space="0" w:sz="0" w:val="nil"/>
-              <w:right w:space="0" w:sz="0" w:val="nil"/>
-              <w:between w:space="0" w:sz="0" w:val="nil"/>
-            </w:pBdr>
-            <w:shd w:fill="auto" w:val="clear"/>
-            <w:tabs>
-              <w:tab w:val="right" w:leader="dot" w:pos="9350"/>
-            </w:tabs>
-            <w:spacing w:after="0" w:before="0" w:line="259" w:lineRule="auto"/>
-            <w:ind w:left="0" w:right="0" w:firstLine="0"/>
-            <w:jc w:val="left"/>
-            <w:rPr>
-              <w:rFonts w:ascii="Calibri" w:cs="Calibri" w:eastAsia="Calibri" w:hAnsi="Calibri"/>
-              <w:b w:val="0"/>
-              <w:bCs w:val="0"/>
-              <w:i w:val="0"/>
-              <w:iCs w:val="0"/>
-              <w:smallCaps w:val="0"/>
-              <w:strike w:val="0"/>
-              <w:color w:val="000000"/>
-              <w:sz w:val="24"/>
-              <w:szCs w:val="24"/>
-              <w:u w:val="none"/>
-              <w:shd w:fill="auto" w:val="clear"/>
-              <w:vertAlign w:val="baseline"/>
-            </w:rPr>
-          </w:pPr>
-          <w:hyperlink w:anchor="_heading=h.18b2116b06o6">
+          <w:hyperlink w:anchor="_heading=h.qs5g0jqmdx1m">
             <w:r>
               <w:rPr>
                 <w:rFonts w:ascii="Calibri" w:cs="Calibri" w:eastAsia="Calibri" w:hAnsi="Calibri"/>
@@ -4431,216 +3508,11 @@
                 <w:vertAlign w:val="baseline"/>
                 <w:rtl w:val="0"/>
               </w:rPr>
-              <w:t xml:space="preserve">6.1 Work Breakdown Structure</w:t>
-              <w:tab/>
-              <w:t xml:space="preserve">8</w:t>
-            </w:r>
-          </w:hyperlink>
-          <w:r>
-            <w:rPr>
-              <w:rtl w:val="0"/>
-            </w:rPr>
-          </w:r>
-        </w:p>
-        <w:p>
-          <w:pPr>
-            <w:keepNext w:val="0"/>
-            <w:keepLines w:val="0"/>
-            <w:pageBreakBefore w:val="0"/>
-            <w:widowControl w:val="1"/>
-            <w:pBdr>
-              <w:top w:space="0" w:sz="0" w:val="nil"/>
-              <w:left w:space="0" w:sz="0" w:val="nil"/>
-              <w:bottom w:space="0" w:sz="0" w:val="nil"/>
-              <w:right w:space="0" w:sz="0" w:val="nil"/>
-              <w:between w:space="0" w:sz="0" w:val="nil"/>
-            </w:pBdr>
-            <w:shd w:fill="auto" w:val="clear"/>
-            <w:tabs>
-              <w:tab w:val="right" w:leader="dot" w:pos="9350"/>
-            </w:tabs>
-            <w:spacing w:after="0" w:before="0" w:line="259" w:lineRule="auto"/>
-            <w:ind w:left="0" w:right="0" w:firstLine="0"/>
-            <w:jc w:val="left"/>
-            <w:rPr>
-              <w:rFonts w:ascii="Calibri" w:cs="Calibri" w:eastAsia="Calibri" w:hAnsi="Calibri"/>
-              <w:b w:val="0"/>
-              <w:bCs w:val="0"/>
-              <w:i w:val="0"/>
-              <w:iCs w:val="0"/>
-              <w:smallCaps w:val="0"/>
-              <w:strike w:val="0"/>
-              <w:color w:val="000000"/>
-              <w:sz w:val="24"/>
-              <w:szCs w:val="24"/>
-              <w:u w:val="none"/>
-              <w:shd w:fill="auto" w:val="clear"/>
-              <w:vertAlign w:val="baseline"/>
-            </w:rPr>
-          </w:pPr>
-          <w:hyperlink w:anchor="_heading=h.qs5g0jqmdx1m">
-            <w:r>
-              <w:rPr>
-                <w:rFonts w:ascii="Calibri" w:cs="Calibri" w:eastAsia="Calibri" w:hAnsi="Calibri"/>
-                <w:b w:val="1"/>
-                <w:bCs w:val="1"/>
-                <w:i w:val="0"/>
-                <w:iCs w:val="0"/>
-                <w:smallCaps w:val="1"/>
-                <w:strike w:val="0"/>
-                <w:color w:val="000000"/>
-                <w:sz w:val="22"/>
-                <w:szCs w:val="22"/>
-                <w:u w:val="none"/>
-                <w:shd w:fill="auto" w:val="clear"/>
-                <w:vertAlign w:val="baseline"/>
-                <w:rtl w:val="0"/>
-              </w:rPr>
               <w:t xml:space="preserve">6.2 Milestones &amp; Acceptance Criteria</w:t>
               <w:tab/>
-              <w:t xml:space="preserve">8</w:t>
+              <w:t xml:space="preserve">10</w:t>
             </w:r>
           </w:hyperlink>
-          <w:r>
-            <w:rPr>
-              <w:rtl w:val="0"/>
-            </w:rPr>
-          </w:r>
-        </w:p>
-        <w:p>
-          <w:pPr>
-            <w:keepNext w:val="0"/>
-            <w:keepLines w:val="0"/>
-            <w:pageBreakBefore w:val="0"/>
-            <w:widowControl w:val="1"/>
-            <w:pBdr>
-              <w:top w:space="0" w:sz="0" w:val="nil"/>
-              <w:left w:space="0" w:sz="0" w:val="nil"/>
-              <w:bottom w:space="0" w:sz="0" w:val="nil"/>
-              <w:right w:space="0" w:sz="0" w:val="nil"/>
-              <w:between w:space="0" w:sz="0" w:val="nil"/>
-            </w:pBdr>
-            <w:shd w:fill="auto" w:val="clear"/>
-            <w:tabs>
-              <w:tab w:val="right" w:leader="dot" w:pos="9350"/>
-            </w:tabs>
-            <w:spacing w:after="360" w:before="360" w:line="259" w:lineRule="auto"/>
-            <w:ind w:left="0" w:right="0" w:firstLine="0"/>
-            <w:jc w:val="left"/>
-            <w:rPr>
-              <w:rFonts w:ascii="Calibri" w:cs="Calibri" w:eastAsia="Calibri" w:hAnsi="Calibri"/>
-              <w:b w:val="0"/>
-              <w:bCs w:val="0"/>
-              <w:i w:val="0"/>
-              <w:iCs w:val="0"/>
-              <w:smallCaps w:val="0"/>
-              <w:strike w:val="0"/>
-              <w:color w:val="000000"/>
-              <w:sz w:val="24"/>
-              <w:szCs w:val="24"/>
-              <w:u w:val="none"/>
-              <w:shd w:fill="auto" w:val="clear"/>
-              <w:vertAlign w:val="baseline"/>
-            </w:rPr>
-          </w:pPr>
-          <w:hyperlink w:anchor="_heading=h.7vkfoq9fi343">
-            <w:r>
-              <w:rPr>
-                <w:rFonts w:ascii="Calibri" w:cs="Calibri" w:eastAsia="Calibri" w:hAnsi="Calibri"/>
-                <w:b w:val="1"/>
-                <w:bCs w:val="1"/>
-                <w:i w:val="0"/>
-                <w:iCs w:val="0"/>
-                <w:smallCaps w:val="1"/>
-                <w:strike w:val="0"/>
-                <w:color w:val="000000"/>
-                <w:sz w:val="22"/>
-                <w:szCs w:val="22"/>
-                <w:u w:val="single"/>
-                <w:shd w:fill="auto" w:val="clear"/>
-                <w:vertAlign w:val="baseline"/>
-                <w:rtl w:val="0"/>
-              </w:rPr>
-              <w:t xml:space="preserve">Section 7 – Product Backlog &amp; Implementation Schedule</w:t>
-              <w:tab/>
-              <w:t xml:space="preserve">8</w:t>
-            </w:r>
-          </w:hyperlink>
-          <w:r>
-            <w:rPr>
-              <w:rtl w:val="0"/>
-            </w:rPr>
-          </w:r>
-        </w:p>
-        <w:p>
-          <w:pPr>
-            <w:keepNext w:val="0"/>
-            <w:keepLines w:val="0"/>
-            <w:pageBreakBefore w:val="0"/>
-            <w:widowControl w:val="1"/>
-            <w:pBdr>
-              <w:top w:space="0" w:sz="0" w:val="nil"/>
-              <w:left w:space="0" w:sz="0" w:val="nil"/>
-              <w:bottom w:space="0" w:sz="0" w:val="nil"/>
-              <w:right w:space="0" w:sz="0" w:val="nil"/>
-              <w:between w:space="0" w:sz="0" w:val="nil"/>
-            </w:pBdr>
-            <w:shd w:fill="auto" w:val="clear"/>
-            <w:tabs>
-              <w:tab w:val="right" w:leader="dot" w:pos="9350"/>
-            </w:tabs>
-            <w:spacing w:after="360" w:before="360" w:line="259" w:lineRule="auto"/>
-            <w:ind w:left="0" w:right="0" w:firstLine="0"/>
-            <w:jc w:val="left"/>
-            <w:rPr>
-              <w:rFonts w:ascii="Calibri" w:cs="Calibri" w:eastAsia="Calibri" w:hAnsi="Calibri"/>
-              <w:b w:val="0"/>
-              <w:bCs w:val="0"/>
-              <w:i w:val="0"/>
-              <w:iCs w:val="0"/>
-              <w:smallCaps w:val="0"/>
-              <w:strike w:val="0"/>
-              <w:color w:val="000000"/>
-              <w:sz w:val="24"/>
-              <w:szCs w:val="24"/>
-              <w:u w:val="none"/>
-              <w:shd w:fill="auto" w:val="clear"/>
-              <w:vertAlign w:val="baseline"/>
-            </w:rPr>
-          </w:pPr>
-          <w:hyperlink w:anchor="_heading=h.pdaywf2as35m">
-            <w:r>
-              <w:rPr>
-                <w:rFonts w:ascii="Calibri" w:cs="Calibri" w:eastAsia="Calibri" w:hAnsi="Calibri"/>
-                <w:b w:val="1"/>
-                <w:bCs w:val="1"/>
-                <w:i w:val="0"/>
-                <w:iCs w:val="0"/>
-                <w:smallCaps w:val="1"/>
-                <w:strike w:val="0"/>
-                <w:color w:val="000000"/>
-                <w:sz w:val="22"/>
-                <w:szCs w:val="22"/>
-                <w:u w:val="single"/>
-                <w:shd w:fill="auto" w:val="clear"/>
-                <w:vertAlign w:val="baseline"/>
-                <w:rtl w:val="0"/>
-              </w:rPr>
-              <w:t xml:space="preserve">Section 8 – Client/Faculty Sign-off</w:t>
-              <w:tab/>
-              <w:t xml:space="preserve">8</w:t>
-            </w:r>
-          </w:hyperlink>
-          <w:r>
-            <w:rPr>
-              <w:rtl w:val="0"/>
-            </w:rPr>
-          </w:r>
-        </w:p>
-        <w:p>
-          <w:pPr>
-            <w:rPr/>
-          </w:pPr>
           <w:r>
             <w:rPr>
               <w:rtl w:val="0"/>
@@ -4683,27 +3555,72 @@
       <w:pPr>
         <w:pStyle w:val="Heading1"/>
         <w:rPr>
-          <w:highlight w:val="yellow"/>
-        </w:rPr>
-      </w:pPr>
-      <w:bookmarkStart w:colFirst="0" w:colLast="0" w:name="_heading=h.42ib8d5bsr2y" w:id="11"/>
-      <w:bookmarkEnd w:id="11"/>
-      <w:r>
-        <w:rPr>
-          <w:highlight w:val="yellow"/>
-          <w:rtl w:val="0"/>
-        </w:rPr>
-        <w:t xml:space="preserve">1.1 Document Authors </w:t>
-      </w:r>
-      <w:r>
-        <w:rPr>
           <w:color w:val="538135"/>
           <w:sz w:val="26"/>
           <w:szCs w:val="26"/>
-          <w:rtl w:val="0"/>
-        </w:rPr>
-        <w:t xml:space="preserve">(Seulgi)</w:t>
-      </w:r>
+        </w:rPr>
+      </w:pPr>
+      <w:bookmarkStart w:colFirst="0" w:colLast="0" w:name="_heading=h.42ib8d5bsr2y" w:id="11"/>
+      <w:bookmarkEnd w:id="11"/>
+      <w:r>
+        <w:rPr>
+          <w:highlight w:val="yellow"/>
+          <w:rtl w:val="0"/>
+        </w:rPr>
+        <w:t xml:space="preserve">1.1 Document Authors </w:t>
+      </w:r>
+      <w:r>
+        <w:rPr>
+          <w:color w:val="538135"/>
+          <w:sz w:val="26"/>
+          <w:szCs w:val="26"/>
+          <w:rtl w:val="0"/>
+        </w:rPr>
+        <w:t xml:space="preserve">(Seulgi) - Done</w:t>
+      </w:r>
+    </w:p>
+    <w:p>
+      <w:pPr>
+        <w:numPr>
+          <w:ilvl w:val="0"/>
+          <w:numId w:val="2"/>
+        </w:numPr>
+        <w:spacing w:after="0" w:afterAutospacing="0"/>
+        <w:ind w:left="720" w:hanging="360"/>
+        <w:rPr>
+          <w:u w:val="none"/>
+        </w:rPr>
+      </w:pPr>
+      <w:r>
+        <w:rPr>
+          <w:rtl w:val="0"/>
+        </w:rPr>
+        <w:t xml:space="preserve">Seulgi Lee</w:t>
+      </w:r>
+    </w:p>
+    <w:p>
+      <w:pPr>
+        <w:numPr>
+          <w:ilvl w:val="0"/>
+          <w:numId w:val="2"/>
+        </w:numPr>
+        <w:ind w:left="720" w:hanging="360"/>
+        <w:rPr>
+          <w:u w:val="none"/>
+        </w:rPr>
+      </w:pPr>
+      <w:r>
+        <w:rPr>
+          <w:rtl w:val="0"/>
+        </w:rPr>
+        <w:t xml:space="preserve">Moe Thet Paing</w:t>
+      </w:r>
+    </w:p>
+    <w:p>
+      <w:pPr>
+        <w:ind w:left="720" w:firstLine="0"/>
+        <w:rPr/>
+      </w:pPr>
       <w:r>
         <w:rPr>
           <w:rtl w:val="0"/>
@@ -5737,13 +4654,28 @@
       <w:pPr>
         <w:pStyle w:val="Heading1"/>
         <w:rPr>
+          <w:highlight w:val="yellow"/>
+        </w:rPr>
+      </w:pPr>
+      <w:bookmarkStart w:colFirst="0" w:colLast="0" w:name="_heading=h.5rd8eotfd7p6" w:id="13"/>
+      <w:bookmarkEnd w:id="13"/>
+      <w:r>
+        <w:rPr>
+          <w:rtl w:val="0"/>
+        </w:rPr>
+      </w:r>
+    </w:p>
+    <w:p>
+      <w:pPr>
+        <w:pStyle w:val="Heading1"/>
+        <w:rPr>
           <w:b w:val="1"/>
           <w:bCs w:val="1"/>
           <w:highlight w:val="yellow"/>
         </w:rPr>
       </w:pPr>
-      <w:bookmarkStart w:colFirst="0" w:colLast="0" w:name="_heading=h.ow94imme3ob0" w:id="13"/>
-      <w:bookmarkEnd w:id="13"/>
+      <w:bookmarkStart w:colFirst="0" w:colLast="0" w:name="_heading=h.ow94imme3ob0" w:id="14"/>
+      <w:bookmarkEnd w:id="14"/>
       <w:r>
         <w:rPr>
           <w:highlight w:val="yellow"/>
@@ -5816,8 +4748,8 @@
           <w:highlight w:val="yellow"/>
         </w:rPr>
       </w:pPr>
-      <w:bookmarkStart w:colFirst="0" w:colLast="0" w:name="_heading=h.r0yooke478gg" w:id="14"/>
-      <w:bookmarkEnd w:id="14"/>
+      <w:bookmarkStart w:colFirst="0" w:colLast="0" w:name="_heading=h.r0yooke478gg" w:id="15"/>
+      <w:bookmarkEnd w:id="15"/>
       <w:r>
         <w:rPr>
           <w:highlight w:val="yellow"/>
@@ -5960,8 +4892,8 @@
           <w:highlight w:val="yellow"/>
         </w:rPr>
       </w:pPr>
-      <w:bookmarkStart w:colFirst="0" w:colLast="0" w:name="_heading=h.9yc1jj66j0vp" w:id="15"/>
-      <w:bookmarkEnd w:id="15"/>
+      <w:bookmarkStart w:colFirst="0" w:colLast="0" w:name="_heading=h.9yc1jj66j0vp" w:id="16"/>
+      <w:bookmarkEnd w:id="16"/>
       <w:r>
         <w:rPr>
           <w:highlight w:val="yellow"/>
@@ -5985,8 +4917,8 @@
         <w:ind w:firstLine="567"/>
         <w:rPr/>
       </w:pPr>
-      <w:bookmarkStart w:colFirst="0" w:colLast="0" w:name="_heading=h.zg2cancrtlrb" w:id="16"/>
-      <w:bookmarkEnd w:id="16"/>
+      <w:bookmarkStart w:colFirst="0" w:colLast="0" w:name="_heading=h.zg2cancrtlrb" w:id="17"/>
+      <w:bookmarkEnd w:id="17"/>
       <w:r>
         <w:rPr>
           <w:rtl w:val="0"/>
@@ -6012,8 +4944,8 @@
         <w:ind w:firstLine="567"/>
         <w:rPr/>
       </w:pPr>
-      <w:bookmarkStart w:colFirst="0" w:colLast="0" w:name="_heading=h.fn0d97wcm3u1" w:id="17"/>
-      <w:bookmarkEnd w:id="17"/>
+      <w:bookmarkStart w:colFirst="0" w:colLast="0" w:name="_heading=h.fn0d97wcm3u1" w:id="18"/>
+      <w:bookmarkEnd w:id="18"/>
       <w:r>
         <w:rPr>
           <w:rtl w:val="0"/>
@@ -6039,8 +4971,8 @@
         <w:ind w:firstLine="567"/>
         <w:rPr/>
       </w:pPr>
-      <w:bookmarkStart w:colFirst="0" w:colLast="0" w:name="_heading=h.de5v92agjpxx" w:id="18"/>
-      <w:bookmarkEnd w:id="18"/>
+      <w:bookmarkStart w:colFirst="0" w:colLast="0" w:name="_heading=h.de5v92agjpxx" w:id="19"/>
+      <w:bookmarkEnd w:id="19"/>
       <w:r>
         <w:rPr>
           <w:rtl w:val="0"/>
@@ -6066,8 +4998,8 @@
         <w:ind w:firstLine="567"/>
         <w:rPr/>
       </w:pPr>
-      <w:bookmarkStart w:colFirst="0" w:colLast="0" w:name="_heading=h.xb5mb97hjnz0" w:id="19"/>
-      <w:bookmarkEnd w:id="19"/>
+      <w:bookmarkStart w:colFirst="0" w:colLast="0" w:name="_heading=h.xb5mb97hjnz0" w:id="20"/>
+      <w:bookmarkEnd w:id="20"/>
       <w:r>
         <w:rPr>
           <w:rtl w:val="0"/>
@@ -6093,11 +5025,11 @@
         <w:ind w:firstLine="567"/>
         <w:rPr/>
       </w:pPr>
-      <w:bookmarkStart w:colFirst="0" w:colLast="0" w:name="_heading=h.t233f2bdur7" w:id="20"/>
-      <w:bookmarkEnd w:id="20"/>
+      <w:bookmarkStart w:colFirst="0" w:colLast="0" w:name="_heading=h.t233f2bdur7" w:id="21"/>
+      <w:bookmarkEnd w:id="21"/>
       <w:sdt>
         <w:sdtPr>
-          <w:id w:val="876124025"/>
+          <w:id w:val="-954452591"/>
           <w:tag w:val="goog_rdk_1"/>
         </w:sdtPr>
         <w:sdtContent>
@@ -6138,8 +5070,8 @@
         <w:ind w:firstLine="567"/>
         <w:rPr/>
       </w:pPr>
-      <w:bookmarkStart w:colFirst="0" w:colLast="0" w:name="_heading=h.rxt5s3bldxv0" w:id="21"/>
-      <w:bookmarkEnd w:id="21"/>
+      <w:bookmarkStart w:colFirst="0" w:colLast="0" w:name="_heading=h.rxt5s3bldxv0" w:id="22"/>
+      <w:bookmarkEnd w:id="22"/>
       <w:r>
         <w:rPr>
           <w:rtl w:val="0"/>
@@ -6165,8 +5097,8 @@
         <w:ind w:firstLine="567"/>
         <w:rPr/>
       </w:pPr>
-      <w:bookmarkStart w:colFirst="0" w:colLast="0" w:name="_heading=h.llw1zfasmif8" w:id="22"/>
-      <w:bookmarkEnd w:id="22"/>
+      <w:bookmarkStart w:colFirst="0" w:colLast="0" w:name="_heading=h.llw1zfasmif8" w:id="23"/>
+      <w:bookmarkEnd w:id="23"/>
       <w:r>
         <w:rPr>
           <w:rtl w:val="0"/>
@@ -6192,8 +5124,8 @@
         <w:ind w:firstLine="567"/>
         <w:rPr/>
       </w:pPr>
-      <w:bookmarkStart w:colFirst="0" w:colLast="0" w:name="_heading=h.njs7wfi6tuqf" w:id="23"/>
-      <w:bookmarkEnd w:id="23"/>
+      <w:bookmarkStart w:colFirst="0" w:colLast="0" w:name="_heading=h.njs7wfi6tuqf" w:id="24"/>
+      <w:bookmarkEnd w:id="24"/>
       <w:r>
         <w:rPr>
           <w:rtl w:val="0"/>
@@ -6219,8 +5151,8 @@
         <w:ind w:firstLine="567"/>
         <w:rPr/>
       </w:pPr>
-      <w:bookmarkStart w:colFirst="0" w:colLast="0" w:name="_heading=h.z33breuiwyeb" w:id="24"/>
-      <w:bookmarkEnd w:id="24"/>
+      <w:bookmarkStart w:colFirst="0" w:colLast="0" w:name="_heading=h.z33breuiwyeb" w:id="25"/>
+      <w:bookmarkEnd w:id="25"/>
       <w:r>
         <w:rPr>
           <w:rtl w:val="0"/>
@@ -6702,8 +5634,8 @@
         <w:pStyle w:val="Title"/>
         <w:rPr/>
       </w:pPr>
-      <w:bookmarkStart w:colFirst="0" w:colLast="0" w:name="_heading=h.d9jb7qt0zpxq" w:id="25"/>
-      <w:bookmarkEnd w:id="25"/>
+      <w:bookmarkStart w:colFirst="0" w:colLast="0" w:name="_heading=h.d9jb7qt0zpxq" w:id="26"/>
+      <w:bookmarkEnd w:id="26"/>
       <w:r>
         <w:rPr>
           <w:rtl w:val="0"/>
@@ -6718,11 +5650,11 @@
           <w:highlight w:val="yellow"/>
         </w:rPr>
       </w:pPr>
-      <w:bookmarkStart w:colFirst="0" w:colLast="0" w:name="_heading=h.1mngr7nt0jvf" w:id="26"/>
-      <w:bookmarkEnd w:id="26"/>
+      <w:bookmarkStart w:colFirst="0" w:colLast="0" w:name="_heading=h.1mngr7nt0jvf" w:id="27"/>
+      <w:bookmarkEnd w:id="27"/>
       <w:sdt>
         <w:sdtPr>
-          <w:id w:val="-806803688"/>
+          <w:id w:val="771093764"/>
           <w:tag w:val="goog_rdk_2"/>
         </w:sdtPr>
         <w:sdtContent>
@@ -6765,11 +5697,11 @@
           <w:bCs w:val="1"/>
         </w:rPr>
       </w:pPr>
-      <w:bookmarkStart w:colFirst="0" w:colLast="0" w:name="_heading=h.kegaxs5l8pyi" w:id="27"/>
-      <w:bookmarkEnd w:id="27"/>
+      <w:bookmarkStart w:colFirst="0" w:colLast="0" w:name="_heading=h.kegaxs5l8pyi" w:id="28"/>
+      <w:bookmarkEnd w:id="28"/>
       <w:sdt>
         <w:sdtPr>
-          <w:id w:val="861217349"/>
+          <w:id w:val="-747397602"/>
           <w:tag w:val="goog_rdk_3"/>
         </w:sdtPr>
         <w:sdtContent>
@@ -6843,11 +5775,11 @@
           <w:bCs w:val="1"/>
         </w:rPr>
       </w:pPr>
-      <w:bookmarkStart w:colFirst="0" w:colLast="0" w:name="_heading=h.1g1r3bb01uc6" w:id="28"/>
-      <w:bookmarkEnd w:id="28"/>
+      <w:bookmarkStart w:colFirst="0" w:colLast="0" w:name="_heading=h.1g1r3bb01uc6" w:id="29"/>
+      <w:bookmarkEnd w:id="29"/>
       <w:sdt>
         <w:sdtPr>
-          <w:id w:val="-320658476"/>
+          <w:id w:val="-1483742887"/>
           <w:tag w:val="goog_rdk_4"/>
         </w:sdtPr>
         <w:sdtContent>
@@ -6876,7 +5808,181 @@
           <w:bCs w:val="1"/>
           <w:rtl w:val="0"/>
         </w:rPr>
-        <w:t xml:space="preserve">(Seulgi)</w:t>
+        <w:t xml:space="preserve">(Seulgi) - Done</w:t>
+      </w:r>
+    </w:p>
+    <w:p>
+      <w:pPr>
+        <w:spacing w:after="240" w:before="240" w:lineRule="auto"/>
+        <w:rPr/>
+      </w:pPr>
+      <w:r>
+        <w:rPr>
+          <w:rtl w:val="0"/>
+        </w:rPr>
+        <w:t xml:space="preserve">In many universities or colleges, </w:t>
+      </w:r>
+      <w:r>
+        <w:rPr>
+          <w:b w:val="1"/>
+          <w:bCs w:val="1"/>
+          <w:rtl w:val="0"/>
+        </w:rPr>
+        <w:t xml:space="preserve">team projects</w:t>
+      </w:r>
+      <w:r>
+        <w:rPr>
+          <w:rtl w:val="0"/>
+        </w:rPr>
+        <w:t xml:space="preserve"> are an essential part of coursework. However, when forming teams, institutions still rely on </w:t>
+      </w:r>
+      <w:r>
+        <w:rPr>
+          <w:b w:val="1"/>
+          <w:bCs w:val="1"/>
+          <w:rtl w:val="0"/>
+        </w:rPr>
+        <w:t xml:space="preserve">random assignment</w:t>
+      </w:r>
+      <w:r>
+        <w:rPr>
+          <w:rtl w:val="0"/>
+        </w:rPr>
+        <w:t xml:space="preserve"> or student self-selection methods. Students experience uncertainty at the start of projects because they lack information about their teammates' skills, availability, work styles, and expectations.</w:t>
+      </w:r>
+    </w:p>
+    <w:p>
+      <w:pPr>
+        <w:spacing w:after="240" w:before="240" w:lineRule="auto"/>
+        <w:rPr/>
+      </w:pPr>
+      <w:r>
+        <w:rPr>
+          <w:rtl w:val="0"/>
+        </w:rPr>
+        <w:t xml:space="preserve">This problem affects </w:t>
+      </w:r>
+      <w:r>
+        <w:rPr>
+          <w:b w:val="1"/>
+          <w:bCs w:val="1"/>
+          <w:rtl w:val="0"/>
+        </w:rPr>
+        <w:t xml:space="preserve">students, professors, and educational institutions</w:t>
+      </w:r>
+      <w:r>
+        <w:rPr>
+          <w:rtl w:val="0"/>
+        </w:rPr>
+        <w:t xml:space="preserve"> alike. Students frequently encounter</w:t>
+      </w:r>
+      <w:r>
+        <w:rPr>
+          <w:b w:val="1"/>
+          <w:bCs w:val="1"/>
+          <w:rtl w:val="0"/>
+        </w:rPr>
+        <w:t xml:space="preserve"> unfair workload distribution</w:t>
+      </w:r>
+      <w:r>
+        <w:rPr>
+          <w:rtl w:val="0"/>
+        </w:rPr>
+        <w:t xml:space="preserve">, lack of leadership,</w:t>
+      </w:r>
+      <w:r>
+        <w:rPr>
+          <w:b w:val="1"/>
+          <w:bCs w:val="1"/>
+          <w:rtl w:val="0"/>
+        </w:rPr>
+        <w:t xml:space="preserve"> scheduling conflicts</w:t>
+      </w:r>
+      <w:r>
+        <w:rPr>
+          <w:rtl w:val="0"/>
+        </w:rPr>
+        <w:t xml:space="preserve">, and interpersonal issues. Professors and institutions must invest additional time and effort in managing team conflicts, addressing complaints, and ensuring fair evaluation.</w:t>
+      </w:r>
+    </w:p>
+    <w:p>
+      <w:pPr>
+        <w:spacing w:after="240" w:before="240" w:lineRule="auto"/>
+        <w:rPr/>
+      </w:pPr>
+      <w:r>
+        <w:rPr>
+          <w:rtl w:val="0"/>
+        </w:rPr>
+        <w:t xml:space="preserve">As a result,</w:t>
+      </w:r>
+      <w:r>
+        <w:rPr>
+          <w:b w:val="1"/>
+          <w:bCs w:val="1"/>
+          <w:rtl w:val="0"/>
+        </w:rPr>
+        <w:t xml:space="preserve"> collaboration becomes inefficient</w:t>
+      </w:r>
+      <w:r>
+        <w:rPr>
+          <w:rtl w:val="0"/>
+        </w:rPr>
+        <w:t xml:space="preserve">, time and effort are wasted,</w:t>
+      </w:r>
+      <w:r>
+        <w:rPr>
+          <w:b w:val="1"/>
+          <w:bCs w:val="1"/>
+          <w:rtl w:val="0"/>
+        </w:rPr>
+        <w:t xml:space="preserve"> learning outcomes diminish</w:t>
+      </w:r>
+      <w:r>
+        <w:rPr>
+          <w:rtl w:val="0"/>
+        </w:rPr>
+        <w:t xml:space="preserve">, and institutional operational burden increases.</w:t>
+      </w:r>
+    </w:p>
+    <w:p>
+      <w:pPr>
+        <w:spacing w:after="240" w:before="240" w:lineRule="auto"/>
+        <w:rPr/>
+      </w:pPr>
+      <w:r>
+        <w:rPr>
+          <w:rtl w:val="0"/>
+        </w:rPr>
+        <w:t xml:space="preserve">An ideal solution should provide</w:t>
+      </w:r>
+      <w:r>
+        <w:rPr>
+          <w:b w:val="1"/>
+          <w:bCs w:val="1"/>
+          <w:rtl w:val="0"/>
+        </w:rPr>
+        <w:t xml:space="preserve"> team formation that considers individual characteristics </w:t>
+      </w:r>
+      <w:r>
+        <w:rPr>
+          <w:rtl w:val="0"/>
+        </w:rPr>
+        <w:t xml:space="preserve">and circumstances, a transparent team formation process, promotion of balanced participation, and </w:t>
+      </w:r>
+      <w:r>
+        <w:rPr>
+          <w:b w:val="1"/>
+          <w:bCs w:val="1"/>
+          <w:rtl w:val="0"/>
+        </w:rPr>
+        <w:t xml:space="preserve">reduction of early-stage project conflicts</w:t>
+      </w:r>
+      <w:r>
+        <w:rPr>
+          <w:rtl w:val="0"/>
+        </w:rPr>
+        <w:t xml:space="preserve">. Through this, it should improve students' learning experience and enable institutions to manage team-based courses more effectively.</w:t>
       </w:r>
     </w:p>
     <w:p>
@@ -6896,21 +6002,7 @@
         <w:spacing w:after="160" w:before="0" w:line="259" w:lineRule="auto"/>
         <w:ind w:left="284" w:right="0" w:firstLine="0"/>
         <w:jc w:val="left"/>
-        <w:rPr>
-          <w:rFonts w:ascii="Calibri" w:cs="Calibri" w:eastAsia="Calibri" w:hAnsi="Calibri"/>
-          <w:b w:val="0"/>
-          <w:bCs w:val="0"/>
-          <w:i w:val="0"/>
-          <w:iCs w:val="0"/>
-          <w:smallCaps w:val="0"/>
-          <w:strike w:val="0"/>
-          <w:color w:val="000000"/>
-          <w:sz w:val="22"/>
-          <w:szCs w:val="22"/>
-          <w:u w:val="none"/>
-          <w:shd w:fill="auto" w:val="clear"/>
-          <w:vertAlign w:val="baseline"/>
-        </w:rPr>
+        <w:rPr/>
       </w:pPr>
       <w:r>
         <w:rPr>
@@ -6922,18 +6014,40 @@
       <w:pPr>
         <w:pStyle w:val="Heading2"/>
         <w:ind w:firstLine="284"/>
+        <w:rPr/>
+      </w:pPr>
+      <w:bookmarkStart w:colFirst="0" w:colLast="0" w:name="_heading=h.ep80rc1qnkux" w:id="30"/>
+      <w:bookmarkEnd w:id="30"/>
+      <w:r>
+        <w:rPr>
+          <w:rtl w:val="0"/>
+        </w:rPr>
+        <w:t xml:space="preserve">2.1.3 Product Vision </w:t>
+      </w:r>
+      <w:r>
         <w:rPr>
           <w:b w:val="1"/>
           <w:bCs w:val="1"/>
-        </w:rPr>
-      </w:pPr>
-      <w:bookmarkStart w:colFirst="0" w:colLast="0" w:name="_heading=h.ep80rc1qnkux" w:id="29"/>
-      <w:bookmarkEnd w:id="29"/>
-      <w:r>
-        <w:rPr>
-          <w:rtl w:val="0"/>
-        </w:rPr>
-        <w:t xml:space="preserve">2.1.3 Product Vision </w:t>
+          <w:rtl w:val="0"/>
+        </w:rPr>
+        <w:t xml:space="preserve">(Seulgi) - Done</w:t>
+      </w:r>
+      <w:r>
+        <w:rPr>
+          <w:rtl w:val="0"/>
+        </w:rPr>
+      </w:r>
+    </w:p>
+    <w:p>
+      <w:pPr>
+        <w:ind w:left="0" w:firstLine="0"/>
+        <w:rPr/>
+      </w:pPr>
+      <w:r>
+        <w:rPr>
+          <w:rtl w:val="0"/>
+        </w:rPr>
+        <w:t xml:space="preserve">For </w:t>
       </w:r>
       <w:r>
         <w:rPr>
@@ -6941,82 +6055,111 @@
           <w:bCs w:val="1"/>
           <w:rtl w:val="0"/>
         </w:rPr>
-        <w:t xml:space="preserve">(Seulgi)</w:t>
-      </w:r>
-    </w:p>
-    <w:p>
-      <w:pPr>
-        <w:numPr>
-          <w:ilvl w:val="0"/>
-          <w:numId w:val="2"/>
-        </w:numPr>
-        <w:spacing w:after="0" w:afterAutospacing="0"/>
-        <w:ind w:left="720" w:hanging="360"/>
-        <w:rPr>
-          <w:u w:val="none"/>
-        </w:rPr>
-      </w:pPr>
-      <w:r>
-        <w:rPr>
-          <w:rtl w:val="0"/>
-        </w:rPr>
-        <w:t xml:space="preserve">For (target customer) : School (students and instructors involved) </w:t>
-      </w:r>
-    </w:p>
-    <w:p>
-      <w:pPr>
-        <w:numPr>
-          <w:ilvl w:val="0"/>
-          <w:numId w:val="2"/>
-        </w:numPr>
-        <w:spacing w:after="0" w:afterAutospacing="0"/>
-        <w:ind w:left="720" w:hanging="360"/>
-        <w:rPr>
-          <w:u w:val="none"/>
-        </w:rPr>
-      </w:pPr>
-      <w:r>
-        <w:rPr>
-          <w:rtl w:val="0"/>
-        </w:rPr>
-        <w:t xml:space="preserve">Who (statement of the need or opportunity) : </w:t>
-      </w:r>
-    </w:p>
-    <w:p>
-      <w:pPr>
-        <w:numPr>
-          <w:ilvl w:val="0"/>
-          <w:numId w:val="2"/>
-        </w:numPr>
-        <w:spacing w:after="0" w:afterAutospacing="0"/>
-        <w:ind w:left="720" w:hanging="360"/>
-        <w:rPr>
-          <w:u w:val="none"/>
-        </w:rPr>
-      </w:pPr>
-      <w:r>
-        <w:rPr>
-          <w:rtl w:val="0"/>
-        </w:rPr>
-        <w:t xml:space="preserve">The </w:t>
-      </w:r>
-    </w:p>
-    <w:p>
-      <w:pPr>
-        <w:numPr>
-          <w:ilvl w:val="0"/>
-          <w:numId w:val="2"/>
-        </w:numPr>
-        <w:ind w:left="720" w:hanging="360"/>
-        <w:rPr>
-          <w:u w:val="none"/>
-        </w:rPr>
-      </w:pPr>
-      <w:r>
-        <w:rPr>
-          <w:rtl w:val="0"/>
-        </w:rPr>
-        <w:t xml:space="preserve">That : </w:t>
+        <w:t xml:space="preserve">educational institutions</w:t>
+      </w:r>
+      <w:r>
+        <w:rPr>
+          <w:rtl w:val="0"/>
+        </w:rPr>
+        <w:t xml:space="preserve">, including students who take part in team-based projects and instructors who manage and evaluate them,</w:t>
+      </w:r>
+      <w:r>
+        <w:rPr>
+          <w:b w:val="1"/>
+          <w:bCs w:val="1"/>
+          <w:rtl w:val="0"/>
+        </w:rPr>
+        <w:t xml:space="preserve"> SmartMatch is a B2B web-based team matching platform</w:t>
+      </w:r>
+      <w:r>
+        <w:rPr>
+          <w:rtl w:val="0"/>
+        </w:rPr>
+        <w:t xml:space="preserve"> designed to support fair and efficient management of student team projects. It addresses challenges caused by </w:t>
+      </w:r>
+      <w:r>
+        <w:rPr>
+          <w:b w:val="1"/>
+          <w:bCs w:val="1"/>
+          <w:rtl w:val="0"/>
+        </w:rPr>
+        <w:t xml:space="preserve">random or informal team formation</w:t>
+      </w:r>
+      <w:r>
+        <w:rPr>
+          <w:rtl w:val="0"/>
+        </w:rPr>
+        <w:t xml:space="preserve">, such as team conflicts, unbalanced workload distribution, reduced learning outcomes, and increased administrative effort. SmartMatch considers individual skills, availability, role preferences, and collaboration styles to form balanced teams, </w:t>
+      </w:r>
+      <w:r>
+        <w:rPr>
+          <w:b w:val="1"/>
+          <w:bCs w:val="1"/>
+          <w:rtl w:val="0"/>
+        </w:rPr>
+        <w:t xml:space="preserve">provides transparency </w:t>
+      </w:r>
+      <w:r>
+        <w:rPr>
+          <w:rtl w:val="0"/>
+        </w:rPr>
+        <w:t xml:space="preserve">in the team formation process</w:t>
+      </w:r>
+      <w:r>
+        <w:rPr>
+          <w:b w:val="1"/>
+          <w:bCs w:val="1"/>
+          <w:rtl w:val="0"/>
+        </w:rPr>
+        <w:t xml:space="preserve">, reduces conflict</w:t>
+      </w:r>
+      <w:r>
+        <w:rPr>
+          <w:rtl w:val="0"/>
+        </w:rPr>
+        <w:t xml:space="preserve"> at the early stages of projects, and </w:t>
+      </w:r>
+      <w:r>
+        <w:rPr>
+          <w:b w:val="1"/>
+          <w:bCs w:val="1"/>
+          <w:rtl w:val="0"/>
+        </w:rPr>
+        <w:t xml:space="preserve">improves student participation and learning experience.</w:t>
+      </w:r>
+      <w:r>
+        <w:rPr>
+          <w:rtl w:val="0"/>
+        </w:rPr>
+        <w:t xml:space="preserve"> Unlike basic group creation features in </w:t>
+      </w:r>
+      <w:r>
+        <w:rPr>
+          <w:b w:val="1"/>
+          <w:bCs w:val="1"/>
+          <w:rtl w:val="0"/>
+        </w:rPr>
+        <w:t xml:space="preserve">learning management systems (LMS) or manual, instructor-driven team assignment methods</w:t>
+      </w:r>
+      <w:r>
+        <w:rPr>
+          <w:rtl w:val="0"/>
+        </w:rPr>
+        <w:t xml:space="preserve">, SmartMatch offers clear matching criteria and understandable team composition outcomes, enabling institutions to manage team-based courses </w:t>
+      </w:r>
+      <w:r>
+        <w:rPr>
+          <w:b w:val="1"/>
+          <w:bCs w:val="1"/>
+          <w:rtl w:val="0"/>
+        </w:rPr>
+        <w:t xml:space="preserve">more systematically, fairly, and efficiently</w:t>
+      </w:r>
+      <w:r>
+        <w:rPr>
+          <w:rtl w:val="0"/>
+        </w:rPr>
+        <w:t xml:space="preserve">.</w:t>
       </w:r>
       <w:r>
         <w:rPr>
@@ -7068,8 +6211,8 @@
         <w:pStyle w:val="Heading1"/>
         <w:rPr/>
       </w:pPr>
-      <w:bookmarkStart w:colFirst="0" w:colLast="0" w:name="_heading=h.4g6v8pdvz041" w:id="30"/>
-      <w:bookmarkEnd w:id="30"/>
+      <w:bookmarkStart w:colFirst="0" w:colLast="0" w:name="_heading=h.4g6v8pdvz041" w:id="31"/>
+      <w:bookmarkEnd w:id="31"/>
       <w:r>
         <w:rPr>
           <w:rtl w:val="0"/>
@@ -7337,8 +6480,8 @@
         <w:pStyle w:val="Heading1"/>
         <w:rPr/>
       </w:pPr>
-      <w:bookmarkStart w:colFirst="0" w:colLast="0" w:name="_heading=h.9mzccdavw29j" w:id="31"/>
-      <w:bookmarkEnd w:id="31"/>
+      <w:bookmarkStart w:colFirst="0" w:colLast="0" w:name="_heading=h.9mzccdavw29j" w:id="32"/>
+      <w:bookmarkEnd w:id="32"/>
       <w:r>
         <w:rPr>
           <w:rtl w:val="0"/>
@@ -7351,8 +6494,8 @@
         <w:pStyle w:val="Heading1"/>
         <w:rPr/>
       </w:pPr>
-      <w:bookmarkStart w:colFirst="0" w:colLast="0" w:name="_heading=h.uhlswf3i4pig" w:id="32"/>
-      <w:bookmarkEnd w:id="32"/>
+      <w:bookmarkStart w:colFirst="0" w:colLast="0" w:name="_heading=h.uhlswf3i4pig" w:id="33"/>
+      <w:bookmarkEnd w:id="33"/>
       <w:r>
         <w:rPr>
           <w:rtl w:val="0"/>
@@ -7365,8 +6508,8 @@
         <w:pStyle w:val="Heading1"/>
         <w:rPr/>
       </w:pPr>
-      <w:bookmarkStart w:colFirst="0" w:colLast="0" w:name="_heading=h.b4s59m48aco3" w:id="33"/>
-      <w:bookmarkEnd w:id="33"/>
+      <w:bookmarkStart w:colFirst="0" w:colLast="0" w:name="_heading=h.b4s59m48aco3" w:id="34"/>
+      <w:bookmarkEnd w:id="34"/>
       <w:r>
         <w:rPr>
           <w:rtl w:val="0"/>
@@ -7379,8 +6522,8 @@
         <w:pStyle w:val="Heading1"/>
         <w:rPr/>
       </w:pPr>
-      <w:bookmarkStart w:colFirst="0" w:colLast="0" w:name="_heading=h.sx4oo0o3sdao" w:id="34"/>
-      <w:bookmarkEnd w:id="34"/>
+      <w:bookmarkStart w:colFirst="0" w:colLast="0" w:name="_heading=h.sx4oo0o3sdao" w:id="35"/>
+      <w:bookmarkEnd w:id="35"/>
       <w:r>
         <w:rPr>
           <w:rtl w:val="0"/>
@@ -7393,8 +6536,8 @@
         <w:pStyle w:val="Heading1"/>
         <w:rPr/>
       </w:pPr>
-      <w:bookmarkStart w:colFirst="0" w:colLast="0" w:name="_heading=h.5h64nhl7r6z0" w:id="35"/>
-      <w:bookmarkEnd w:id="35"/>
+      <w:bookmarkStart w:colFirst="0" w:colLast="0" w:name="_heading=h.5h64nhl7r6z0" w:id="36"/>
+      <w:bookmarkEnd w:id="36"/>
       <w:r>
         <w:rPr>
           <w:rtl w:val="0"/>
@@ -7407,8 +6550,8 @@
         <w:pStyle w:val="Heading1"/>
         <w:rPr/>
       </w:pPr>
-      <w:bookmarkStart w:colFirst="0" w:colLast="0" w:name="_heading=h.27t3u5nhh0dn" w:id="36"/>
-      <w:bookmarkEnd w:id="36"/>
+      <w:bookmarkStart w:colFirst="0" w:colLast="0" w:name="_heading=h.27t3u5nhh0dn" w:id="37"/>
+      <w:bookmarkEnd w:id="37"/>
       <w:r>
         <w:rPr>
           <w:rtl w:val="0"/>
@@ -7424,8 +6567,8 @@
           <w:szCs w:val="56"/>
         </w:rPr>
       </w:pPr>
-      <w:bookmarkStart w:colFirst="0" w:colLast="0" w:name="_heading=h.i593z2ymluwq" w:id="37"/>
-      <w:bookmarkEnd w:id="37"/>
+      <w:bookmarkStart w:colFirst="0" w:colLast="0" w:name="_heading=h.i593z2ymluwq" w:id="38"/>
+      <w:bookmarkEnd w:id="38"/>
       <w:r>
         <w:br w:type="page"/>
       </w:r>
@@ -7440,8 +6583,8 @@
         <w:pStyle w:val="Title"/>
         <w:rPr/>
       </w:pPr>
-      <w:bookmarkStart w:colFirst="0" w:colLast="0" w:name="_heading=h.a627f7f373j7" w:id="38"/>
-      <w:bookmarkEnd w:id="38"/>
+      <w:bookmarkStart w:colFirst="0" w:colLast="0" w:name="_heading=h.a627f7f373j7" w:id="39"/>
+      <w:bookmarkEnd w:id="39"/>
       <w:r>
         <w:rPr>
           <w:rtl w:val="0"/>
@@ -7457,8 +6600,8 @@
           <w:u w:val="none"/>
         </w:rPr>
       </w:pPr>
-      <w:bookmarkStart w:colFirst="0" w:colLast="0" w:name="_heading=h.dii8jj6kf9ap" w:id="39"/>
-      <w:bookmarkEnd w:id="39"/>
+      <w:bookmarkStart w:colFirst="0" w:colLast="0" w:name="_heading=h.dii8jj6kf9ap" w:id="40"/>
+      <w:bookmarkEnd w:id="40"/>
       <w:r>
         <w:rPr>
           <w:rtl w:val="0"/>
@@ -7477,8 +6620,8 @@
         <w:pStyle w:val="Heading1"/>
         <w:rPr/>
       </w:pPr>
-      <w:bookmarkStart w:colFirst="0" w:colLast="0" w:name="_heading=h.thorqym092ll" w:id="40"/>
-      <w:bookmarkEnd w:id="40"/>
+      <w:bookmarkStart w:colFirst="0" w:colLast="0" w:name="_heading=h.thorqym092ll" w:id="41"/>
+      <w:bookmarkEnd w:id="41"/>
       <w:r>
         <w:rPr>
           <w:rtl w:val="0"/>
@@ -7491,8 +6634,8 @@
         <w:pStyle w:val="Heading1"/>
         <w:rPr/>
       </w:pPr>
-      <w:bookmarkStart w:colFirst="0" w:colLast="0" w:name="_heading=h.wwcftamdb84w" w:id="41"/>
-      <w:bookmarkEnd w:id="41"/>
+      <w:bookmarkStart w:colFirst="0" w:colLast="0" w:name="_heading=h.wwcftamdb84w" w:id="42"/>
+      <w:bookmarkEnd w:id="42"/>
       <w:r>
         <w:rPr>
           <w:rtl w:val="0"/>
@@ -7505,8 +6648,8 @@
         <w:pStyle w:val="Heading1"/>
         <w:rPr/>
       </w:pPr>
-      <w:bookmarkStart w:colFirst="0" w:colLast="0" w:name="_heading=h.szzfjqfokw5" w:id="42"/>
-      <w:bookmarkEnd w:id="42"/>
+      <w:bookmarkStart w:colFirst="0" w:colLast="0" w:name="_heading=h.szzfjqfokw5" w:id="43"/>
+      <w:bookmarkEnd w:id="43"/>
       <w:r>
         <w:rPr>
           <w:rtl w:val="0"/>
@@ -11356,8 +10499,8 @@
         <w:pStyle w:val="Title"/>
         <w:rPr/>
       </w:pPr>
-      <w:bookmarkStart w:colFirst="0" w:colLast="0" w:name="_heading=h.y5oiyvlqgaeh" w:id="43"/>
-      <w:bookmarkEnd w:id="43"/>
+      <w:bookmarkStart w:colFirst="0" w:colLast="0" w:name="_heading=h.y5oiyvlqgaeh" w:id="44"/>
+      <w:bookmarkEnd w:id="44"/>
       <w:r>
         <w:rPr>
           <w:rtl w:val="0"/>
@@ -11380,8 +10523,8 @@
         <w:pStyle w:val="Title"/>
         <w:rPr/>
       </w:pPr>
-      <w:bookmarkStart w:colFirst="0" w:colLast="0" w:name="_heading=h.p3nne5wzy9dd" w:id="44"/>
-      <w:bookmarkEnd w:id="44"/>
+      <w:bookmarkStart w:colFirst="0" w:colLast="0" w:name="_heading=h.p3nne5wzy9dd" w:id="45"/>
+      <w:bookmarkEnd w:id="45"/>
       <w:r>
         <w:rPr>
           <w:rtl w:val="0"/>
@@ -11405,8 +10548,8 @@
         <w:pStyle w:val="Title"/>
         <w:rPr/>
       </w:pPr>
-      <w:bookmarkStart w:colFirst="0" w:colLast="0" w:name="_heading=h.mw5dv8dm48go" w:id="45"/>
-      <w:bookmarkEnd w:id="45"/>
+      <w:bookmarkStart w:colFirst="0" w:colLast="0" w:name="_heading=h.mw5dv8dm48go" w:id="46"/>
+      <w:bookmarkEnd w:id="46"/>
       <w:r>
         <w:rPr>
           <w:rtl w:val="0"/>
@@ -11419,8 +10562,8 @@
         <w:pStyle w:val="Heading1"/>
         <w:rPr/>
       </w:pPr>
-      <w:bookmarkStart w:colFirst="0" w:colLast="0" w:name="_heading=h.18b2116b06o6" w:id="46"/>
-      <w:bookmarkEnd w:id="46"/>
+      <w:bookmarkStart w:colFirst="0" w:colLast="0" w:name="_heading=h.18b2116b06o6" w:id="47"/>
+      <w:bookmarkEnd w:id="47"/>
       <w:r>
         <w:rPr>
           <w:rtl w:val="0"/>
@@ -11443,8 +10586,8 @@
         <w:pStyle w:val="Heading1"/>
         <w:rPr/>
       </w:pPr>
-      <w:bookmarkStart w:colFirst="0" w:colLast="0" w:name="_heading=h.qs5g0jqmdx1m" w:id="47"/>
-      <w:bookmarkEnd w:id="47"/>
+      <w:bookmarkStart w:colFirst="0" w:colLast="0" w:name="_heading=h.qs5g0jqmdx1m" w:id="48"/>
+      <w:bookmarkEnd w:id="48"/>
       <w:r>
         <w:rPr>
           <w:rtl w:val="0"/>
@@ -11467,8 +10610,8 @@
         <w:pStyle w:val="Title"/>
         <w:rPr/>
       </w:pPr>
-      <w:bookmarkStart w:colFirst="0" w:colLast="0" w:name="_heading=h.7vkfoq9fi343" w:id="48"/>
-      <w:bookmarkEnd w:id="48"/>
+      <w:bookmarkStart w:colFirst="0" w:colLast="0" w:name="_heading=h.7vkfoq9fi343" w:id="49"/>
+      <w:bookmarkEnd w:id="49"/>
       <w:r>
         <w:rPr>
           <w:rtl w:val="0"/>
@@ -11491,8 +10634,8 @@
         <w:pStyle w:val="Title"/>
         <w:rPr/>
       </w:pPr>
-      <w:bookmarkStart w:colFirst="0" w:colLast="0" w:name="_heading=h.pdaywf2as35m" w:id="49"/>
-      <w:bookmarkEnd w:id="49"/>
+      <w:bookmarkStart w:colFirst="0" w:colLast="0" w:name="_heading=h.pdaywf2as35m" w:id="50"/>
+      <w:bookmarkEnd w:id="50"/>
       <w:r>
         <w:rPr>
           <w:rtl w:val="0"/>
@@ -11900,11 +11043,11 @@
 
 <file path=word/commentsExtended.xml><?xml version="1.0" encoding="utf-8"?>
 <w15:commentsEx xmlns:mc="http://schemas.openxmlformats.org/markup-compatibility/2006" xmlns:o="urn:schemas-microsoft-com:office:office" xmlns:r="http://schemas.openxmlformats.org/officeDocument/2006/relationships" xmlns:m="http://schemas.openxmlformats.org/officeDocument/2006/math" xmlns:v="urn:schemas-microsoft-com:vml" xmlns:wp="http://schemas.openxmlformats.org/drawingml/2006/wordprocessingDrawing" xmlns:w10="urn:schemas-microsoft-com:office:word" xmlns:w="http://schemas.openxmlformats.org/wordprocessingml/2006/main" xmlns:wne="http://schemas.microsoft.com/office/word/2006/wordml" xmlns:sl="http://schemas.openxmlformats.org/schemaLibrary/2006/main" xmlns:a="http://schemas.openxmlformats.org/drawingml/2006/main" xmlns:pic="http://schemas.openxmlformats.org/drawingml/2006/picture" xmlns:c="http://schemas.openxmlformats.org/drawingml/2006/chart" xmlns:lc="http://schemas.openxmlformats.org/drawingml/2006/lockedCanvas" xmlns:dgm="http://schemas.openxmlformats.org/drawingml/2006/diagram" xmlns:wps="http://schemas.microsoft.com/office/word/2010/wordprocessingShape" xmlns:wpg="http://schemas.microsoft.com/office/word/2010/wordprocessingGroup" xmlns:w14="http://schemas.microsoft.com/office/word/2010/wordml" xmlns:w15="http://schemas.microsoft.com/office/word/2012/wordml" xmlns:w16="http://schemas.microsoft.com/office/word/2018/wordml" xmlns:w16cex="http://schemas.microsoft.com/office/word/2018/wordml/cex" xmlns:w16cid="http://schemas.microsoft.com/office/word/2016/wordml/cid" xmlns="http://schemas.microsoft.com/office/tasks/2019/documenttasks" xmlns:cr="http://schemas.microsoft.com/office/comments/2020/reactions">
+  <w15:commentEx w15:paraId="0000016B" w15:done="0"/>
+  <w15:commentEx w15:paraId="0000016C" w15:done="0"/>
+  <w15:commentEx w15:paraId="0000016D" w15:done="0"/>
+  <w15:commentEx w15:paraId="0000016E" w15:done="0"/>
   <w15:commentEx w15:paraId="00000171" w15:done="0"/>
-  <w15:commentEx w15:paraId="00000172" w15:done="0"/>
-  <w15:commentEx w15:paraId="00000173" w15:done="0"/>
-  <w15:commentEx w15:paraId="00000174" w15:done="0"/>
-  <w15:commentEx w15:paraId="00000177" w15:done="0"/>
 </w15:commentsEx>
 </file>
 
@@ -14252,7 +13395,7 @@
 
 <file path=customXML/item1.xml><?xml version="1.0" encoding="utf-8"?>
 <go:gDocsCustomXmlDataStorage xmlns:go="http://customooxmlschemas.google.com/" xmlns:r="http://schemas.openxmlformats.org/officeDocument/2006/relationships" uri="GoogleDocsCustomDataVersion2">
-  <go:docsCustomData xmlns:go="http://customooxmlschemas.google.com/" roundtripDataSignature="AMtx7mh2MhIOBV6NmDNVKIUwYuxPPgyOgg==">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</go:docsCustomData>
+  <go:docsCustomData xmlns:go="http://customooxmlschemas.google.com/" roundtripDataSignature="AMtx7mgRhJujwSrq60RUFOg2ibzkmlJRwg==">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</go:docsCustomData>
 </go:gDocsCustomXmlDataStorage>
 </file>
 

</xml_diff>